<commit_message>
Updated the implementation of the stop-signal game in the introduction to labbench protocol
</commit_message>
<xml_diff>
--- a/intro.labbench/intro.labbench.docx
+++ b/intro.labbench/intro.labbench.docx
@@ -2387,6 +2387,27 @@
     </w:sdt>
     <w:p>
       <w:pPr>
+        <w:spacing w:line="276" w:lineRule="auto"/>
+        <w:jc w:val="left"/>
+        <w:rPr>
+          <w:caps/>
+          <w:color w:val="333333"/>
+          <w:spacing w:val="15"/>
+          <w:szCs w:val="24"/>
+          <w:lang w:val="en-GB"/>
+        </w:rPr>
+      </w:pPr>
+      <w:bookmarkStart w:id="2" w:name="_Toc194147871"/>
+      <w:r>
+        <w:rPr>
+          <w:szCs w:val="24"/>
+          <w:lang w:val="en-GB"/>
+        </w:rPr>
+        <w:br w:type="page"/>
+      </w:r>
+    </w:p>
+    <w:p>
+      <w:pPr>
         <w:pStyle w:val="Heading1"/>
         <w:rPr>
           <w:sz w:val="24"/>
@@ -2394,13 +2415,13 @@
           <w:lang w:val="en-GB"/>
         </w:rPr>
       </w:pPr>
-      <w:bookmarkStart w:id="2" w:name="_Toc194147871"/>
       <w:r>
         <w:rPr>
           <w:sz w:val="24"/>
           <w:szCs w:val="24"/>
           <w:lang w:val="en-GB"/>
         </w:rPr>
+        <w:lastRenderedPageBreak/>
         <w:t>Introduction</w:t>
       </w:r>
       <w:bookmarkEnd w:id="1"/>
@@ -2446,316 +2467,310 @@
         <w:rPr>
           <w:lang w:val="en-GB"/>
         </w:rPr>
-        <w:t xml:space="preserve">protocol that studies the relationship between Depression, Anxiety and Stress, and response inhibition is </w:t>
-      </w:r>
+        <w:t xml:space="preserve">protocol that studies the relationship between Depression, Anxiety and Stress, and response inhibition is implemented. </w:t>
+      </w:r>
+      <w:r>
+        <w:rPr>
+          <w:lang w:val="en-GB"/>
+        </w:rPr>
+        <w:t>Depression, Anxiety and Stress is assessed with</w:t>
+      </w:r>
+      <w:r>
+        <w:rPr>
+          <w:lang w:val="en-GB"/>
+        </w:rPr>
+        <w:t xml:space="preserve"> </w:t>
+      </w:r>
+      <w:r>
+        <w:rPr>
+          <w:lang w:val="en-GB"/>
+        </w:rPr>
+        <w:t xml:space="preserve">the DASS scale from the </w:t>
+      </w:r>
+      <w:r>
+        <w:rPr>
+          <w:lang w:val="en-GB"/>
+        </w:rPr>
+        <w:t>Psychology Foundation of Australia</w:t>
+      </w:r>
+      <w:r>
+        <w:rPr>
+          <w:lang w:val="en-GB"/>
+        </w:rPr>
+        <w:t xml:space="preserve"> []. The DASS scale measures three related emotional states of depression, anxiety, and stress on 42-item self-report questionnaire</w:t>
+      </w:r>
+      <w:r>
+        <w:rPr>
+          <w:lang w:val="en-GB"/>
+        </w:rPr>
+        <w:t xml:space="preserve">. </w:t>
+      </w:r>
+    </w:p>
+    <w:p>
+      <w:pPr>
+        <w:rPr>
+          <w:lang w:val="en-GB"/>
+        </w:rPr>
+      </w:pPr>
+      <w:r>
+        <w:rPr>
+          <w:lang w:val="en-GB"/>
+        </w:rPr>
+        <w:t xml:space="preserve">Response inhibition is </w:t>
+      </w:r>
+      <w:r>
+        <w:rPr>
+          <w:lang w:val="en-GB"/>
+        </w:rPr>
+        <w:t xml:space="preserve">assessed with the use of a gamified version of the Stop-Signal Task. </w:t>
+      </w:r>
+      <w:r>
+        <w:rPr>
+          <w:lang w:val="en-GB"/>
+        </w:rPr>
+        <w:t xml:space="preserve">The classical Stop-Signal Task </w:t>
+      </w:r>
+      <w:r>
+        <w:rPr>
+          <w:lang w:val="en-GB"/>
+        </w:rPr>
+        <w:t xml:space="preserve">measures the ability to supress actions that are no longer required or appropriate. </w:t>
+      </w:r>
+      <w:r>
+        <w:rPr>
+          <w:lang w:val="en-GB"/>
+        </w:rPr>
+        <w:t xml:space="preserve">In the Stop-Signal Task participants are asked to perform a Go task that at random and infrequent times are interrupted by a Stop-Signal. Without a Stop-Signal the subjects </w:t>
+      </w:r>
+      <w:r>
+        <w:rPr>
+          <w:lang w:val="en-GB"/>
+        </w:rPr>
+        <w:t>see</w:t>
+      </w:r>
+      <w:r>
+        <w:rPr>
+          <w:lang w:val="en-GB"/>
+        </w:rPr>
+        <w:t xml:space="preserve"> </w:t>
+      </w:r>
+      <w:r>
+        <w:rPr>
+          <w:lang w:val="en-GB"/>
+        </w:rPr>
+        <w:t>a</w:t>
+      </w:r>
+      <w:r>
+        <w:rPr>
+          <w:lang w:val="en-GB"/>
+        </w:rPr>
+        <w:t xml:space="preserve"> Go signal of</w:t>
+      </w:r>
+      <w:r>
+        <w:rPr>
+          <w:lang w:val="en-GB"/>
+        </w:rPr>
+        <w:t xml:space="preserve"> </w:t>
+      </w:r>
+      <w:r>
+        <w:rPr>
+          <w:lang w:val="en-GB"/>
+        </w:rPr>
+        <w:t>a</w:t>
+      </w:r>
+      <w:r>
+        <w:rPr>
+          <w:lang w:val="en-GB"/>
+        </w:rPr>
+        <w:t xml:space="preserve"> </w:t>
+      </w:r>
+      <w:r>
+        <w:rPr>
+          <w:lang w:val="en-GB"/>
+        </w:rPr>
+        <w:t xml:space="preserve">left or right </w:t>
+      </w:r>
+      <w:r>
+        <w:rPr>
+          <w:lang w:val="en-GB"/>
+        </w:rPr>
+        <w:t>arrow and</w:t>
+      </w:r>
+      <w:r>
+        <w:rPr>
+          <w:lang w:val="en-GB"/>
+        </w:rPr>
+        <w:t xml:space="preserve"> must press the left or right button respectively. </w:t>
+      </w:r>
+      <w:r>
+        <w:rPr>
+          <w:lang w:val="en-GB"/>
+        </w:rPr>
+        <w:t>In these Go-trials, not pressing a button is an error and the goal is to press the correct right or left button as fast as possible. However</w:t>
+      </w:r>
+      <w:r>
+        <w:rPr>
+          <w:lang w:val="en-GB"/>
+        </w:rPr>
+        <w:t>, when</w:t>
+      </w:r>
+      <w:r>
+        <w:rPr>
+          <w:lang w:val="en-GB"/>
+        </w:rPr>
+        <w:t xml:space="preserve"> a Stop-Signal is </w:t>
+      </w:r>
+      <w:r>
+        <w:rPr>
+          <w:lang w:val="en-GB"/>
+        </w:rPr>
+        <w:t>presented with a delay after the Go-Signal,</w:t>
+      </w:r>
+      <w:r>
+        <w:rPr>
+          <w:lang w:val="en-GB"/>
+        </w:rPr>
+        <w:t xml:space="preserve"> the participant must inhibit </w:t>
+      </w:r>
+      <w:r>
+        <w:rPr>
+          <w:lang w:val="en-GB"/>
+        </w:rPr>
+        <w:t xml:space="preserve">their response, and in these trials pressing a button is an error. </w:t>
+      </w:r>
+      <w:r>
+        <w:rPr>
+          <w:lang w:val="en-GB"/>
+        </w:rPr>
+        <w:t>The delay between the Go and Stop signals is adjusted throughout the test to find the minimal delay at which the participants can inhibit their response.</w:t>
+      </w:r>
+    </w:p>
+    <w:p>
+      <w:pPr>
+        <w:rPr>
+          <w:lang w:val="en-GB"/>
+        </w:rPr>
+      </w:pPr>
+      <w:r>
+        <w:rPr>
+          <w:lang w:val="en-GB"/>
+        </w:rPr>
+        <w:t xml:space="preserve">In the classical Stop-Signal Task the participants are told whether they responded correctly or incorrectly after each trial. </w:t>
+      </w:r>
+      <w:r>
+        <w:rPr>
+          <w:lang w:val="en-GB"/>
+        </w:rPr>
+        <w:t xml:space="preserve">However, in the present protocol the Stop-Signal Task has been turned into a game </w:t>
+      </w:r>
+      <w:r>
+        <w:rPr>
+          <w:lang w:val="en-GB"/>
+        </w:rPr>
+        <w:t>to</w:t>
+      </w:r>
+      <w:r>
+        <w:rPr>
+          <w:lang w:val="en-GB"/>
+        </w:rPr>
+        <w:t xml:space="preserve"> demonstrate the capabilities of LabBench for dynamically generating visual stimuli. </w:t>
+      </w:r>
+      <w:r>
+        <w:rPr>
+          <w:lang w:val="en-GB"/>
+        </w:rPr>
+        <w:t xml:space="preserve">In this version the participants are awarded points depending on how fast and how many times they answer correctly on Go signals. However, if they fail to inhibit their response in Stop trials the </w:t>
+      </w:r>
+      <w:r>
+        <w:rPr>
+          <w:lang w:val="en-GB"/>
+        </w:rPr>
+        <w:t xml:space="preserve">additional </w:t>
+      </w:r>
+      <w:r>
+        <w:rPr>
+          <w:lang w:val="en-GB"/>
+        </w:rPr>
+        <w:t>points,</w:t>
+      </w:r>
+      <w:r>
+        <w:rPr>
+          <w:lang w:val="en-GB"/>
+        </w:rPr>
+        <w:t xml:space="preserve"> they are answered for multiple correct Go trials answers are reset.</w:t>
+      </w:r>
+    </w:p>
+    <w:p>
+      <w:pPr>
+        <w:rPr>
+          <w:lang w:val="en-GB"/>
+        </w:rPr>
+      </w:pPr>
+      <w:r>
+        <w:rPr>
+          <w:lang w:val="en-GB"/>
+        </w:rPr>
+        <w:t>This introduction</w:t>
+      </w:r>
+      <w:r>
+        <w:rPr>
+          <w:lang w:val="en-GB"/>
+        </w:rPr>
+        <w:t xml:space="preserve"> will explain how to setup, run, and analyse data from this experiment.</w:t>
+      </w:r>
+      <w:r>
+        <w:rPr>
+          <w:lang w:val="en-GB"/>
+        </w:rPr>
+        <w:t xml:space="preserve"> This explanation will provide an overview of all the key concepts that needs to be known before you can use LabBench for your studies within neuroscience.</w:t>
+      </w:r>
+    </w:p>
+    <w:p>
+      <w:pPr>
+        <w:pStyle w:val="Heading1"/>
+        <w:rPr>
+          <w:lang w:val="en-GB"/>
+        </w:rPr>
+      </w:pPr>
+      <w:bookmarkStart w:id="3" w:name="_Toc194147872"/>
+      <w:r>
+        <w:rPr>
+          <w:lang w:val="en-GB"/>
+        </w:rPr>
+        <w:t>Setting up the experiment</w:t>
+      </w:r>
+      <w:bookmarkEnd w:id="3"/>
+    </w:p>
+    <w:p>
+      <w:pPr>
+        <w:rPr>
+          <w:lang w:val="en-GB"/>
+        </w:rPr>
+      </w:pPr>
+      <w:r>
+        <w:rPr>
+          <w:lang w:val="en-GB"/>
+        </w:rPr>
+        <w:t xml:space="preserve">Before you can run an experiment with LabBench you must first have a protocol. </w:t>
+      </w:r>
+      <w:r>
+        <w:rPr>
+          <w:lang w:val="en-GB"/>
+        </w:rPr>
+        <w:t xml:space="preserve">For this introduction you will use a protocol that is available in the public LabBench Protocol Repository, and consequently, we do not need to write this protocol before running the experiment. </w:t>
+      </w:r>
+    </w:p>
+    <w:p>
+      <w:pPr>
+        <w:rPr>
+          <w:lang w:val="en-GB"/>
+        </w:rPr>
+      </w:pPr>
       <w:r>
         <w:rPr>
           <w:lang w:val="en-GB"/>
         </w:rPr>
         <w:lastRenderedPageBreak/>
-        <w:t xml:space="preserve">implemented. </w:t>
-      </w:r>
-      <w:r>
-        <w:rPr>
-          <w:lang w:val="en-GB"/>
-        </w:rPr>
-        <w:t>Depression, Anxiety and Stress is assessed with</w:t>
-      </w:r>
-      <w:r>
-        <w:rPr>
-          <w:lang w:val="en-GB"/>
-        </w:rPr>
-        <w:t xml:space="preserve"> </w:t>
-      </w:r>
-      <w:r>
-        <w:rPr>
-          <w:lang w:val="en-GB"/>
-        </w:rPr>
-        <w:t xml:space="preserve">the DASS scale from the </w:t>
-      </w:r>
-      <w:r>
-        <w:rPr>
-          <w:lang w:val="en-GB"/>
-        </w:rPr>
-        <w:t>Psychology Foundation of Australia</w:t>
-      </w:r>
-      <w:r>
-        <w:rPr>
-          <w:lang w:val="en-GB"/>
-        </w:rPr>
-        <w:t xml:space="preserve"> []. The DASS scale measures three related emotional states of depression, anxiety, and stress on 42-item self-report questionnaire</w:t>
-      </w:r>
-      <w:r>
-        <w:rPr>
-          <w:lang w:val="en-GB"/>
-        </w:rPr>
-        <w:t xml:space="preserve">. </w:t>
-      </w:r>
-    </w:p>
-    <w:p>
-      <w:pPr>
-        <w:rPr>
-          <w:lang w:val="en-GB"/>
-        </w:rPr>
-      </w:pPr>
-      <w:r>
-        <w:rPr>
-          <w:lang w:val="en-GB"/>
-        </w:rPr>
-        <w:t xml:space="preserve">Response inhibition is </w:t>
-      </w:r>
-      <w:r>
-        <w:rPr>
-          <w:lang w:val="en-GB"/>
-        </w:rPr>
-        <w:t xml:space="preserve">assessed with the use of a gamified version of the Stop-Signal Task. </w:t>
-      </w:r>
-      <w:r>
-        <w:rPr>
-          <w:lang w:val="en-GB"/>
-        </w:rPr>
-        <w:t xml:space="preserve">The classical Stop-Signal Task </w:t>
-      </w:r>
-      <w:r>
-        <w:rPr>
-          <w:lang w:val="en-GB"/>
-        </w:rPr>
-        <w:t xml:space="preserve">measures the ability to supress actions that are no longer required or appropriate. </w:t>
-      </w:r>
-      <w:r>
-        <w:rPr>
-          <w:lang w:val="en-GB"/>
-        </w:rPr>
-        <w:t xml:space="preserve">In the Stop-Signal Task participants are asked to perform a Go task that at random and infrequent times are interrupted by a Stop-Signal. Without a Stop-Signal the subjects </w:t>
-      </w:r>
-      <w:r>
-        <w:rPr>
-          <w:lang w:val="en-GB"/>
-        </w:rPr>
-        <w:t>see</w:t>
-      </w:r>
-      <w:r>
-        <w:rPr>
-          <w:lang w:val="en-GB"/>
-        </w:rPr>
-        <w:t xml:space="preserve"> </w:t>
-      </w:r>
-      <w:r>
-        <w:rPr>
-          <w:lang w:val="en-GB"/>
-        </w:rPr>
-        <w:t>a</w:t>
-      </w:r>
-      <w:r>
-        <w:rPr>
-          <w:lang w:val="en-GB"/>
-        </w:rPr>
-        <w:t xml:space="preserve"> Go signal of</w:t>
-      </w:r>
-      <w:r>
-        <w:rPr>
-          <w:lang w:val="en-GB"/>
-        </w:rPr>
-        <w:t xml:space="preserve"> </w:t>
-      </w:r>
-      <w:r>
-        <w:rPr>
-          <w:lang w:val="en-GB"/>
-        </w:rPr>
-        <w:t>a</w:t>
-      </w:r>
-      <w:r>
-        <w:rPr>
-          <w:lang w:val="en-GB"/>
-        </w:rPr>
-        <w:t xml:space="preserve"> </w:t>
-      </w:r>
-      <w:r>
-        <w:rPr>
-          <w:lang w:val="en-GB"/>
-        </w:rPr>
-        <w:t xml:space="preserve">left or right </w:t>
-      </w:r>
-      <w:r>
-        <w:rPr>
-          <w:lang w:val="en-GB"/>
-        </w:rPr>
-        <w:t>arrow and</w:t>
-      </w:r>
-      <w:r>
-        <w:rPr>
-          <w:lang w:val="en-GB"/>
-        </w:rPr>
-        <w:t xml:space="preserve"> must press the left or right button respectively. </w:t>
-      </w:r>
-      <w:r>
-        <w:rPr>
-          <w:lang w:val="en-GB"/>
-        </w:rPr>
-        <w:t>In these Go-trials, not pressing a button is an error and the goal is to press the correct right or left button as fast as possible. However</w:t>
-      </w:r>
-      <w:r>
-        <w:rPr>
-          <w:lang w:val="en-GB"/>
-        </w:rPr>
-        <w:t>, when</w:t>
-      </w:r>
-      <w:r>
-        <w:rPr>
-          <w:lang w:val="en-GB"/>
-        </w:rPr>
-        <w:t xml:space="preserve"> a Stop-Signal is </w:t>
-      </w:r>
-      <w:r>
-        <w:rPr>
-          <w:lang w:val="en-GB"/>
-        </w:rPr>
-        <w:t>presented with a delay after the Go-Signal,</w:t>
-      </w:r>
-      <w:r>
-        <w:rPr>
-          <w:lang w:val="en-GB"/>
-        </w:rPr>
-        <w:t xml:space="preserve"> the participant must inhibit </w:t>
-      </w:r>
-      <w:r>
-        <w:rPr>
-          <w:lang w:val="en-GB"/>
-        </w:rPr>
-        <w:t xml:space="preserve">their response, and in these trials pressing a button is an error. </w:t>
-      </w:r>
-      <w:r>
-        <w:rPr>
-          <w:lang w:val="en-GB"/>
-        </w:rPr>
-        <w:t>The delay between the Go and Stop signals is adjusted throughout the test to find the minimal delay at which the participants can inhibit their response.</w:t>
-      </w:r>
-    </w:p>
-    <w:p>
-      <w:pPr>
-        <w:rPr>
-          <w:lang w:val="en-GB"/>
-        </w:rPr>
-      </w:pPr>
-      <w:r>
-        <w:rPr>
-          <w:lang w:val="en-GB"/>
-        </w:rPr>
-        <w:t xml:space="preserve">In the classical Stop-Signal Task the participants are told whether they responded correctly or incorrectly after each trial. </w:t>
-      </w:r>
-      <w:r>
-        <w:rPr>
-          <w:lang w:val="en-GB"/>
-        </w:rPr>
-        <w:t xml:space="preserve">However, in the present protocol the Stop-Signal Task has been turned into a game </w:t>
-      </w:r>
-      <w:r>
-        <w:rPr>
-          <w:lang w:val="en-GB"/>
-        </w:rPr>
-        <w:t>to</w:t>
-      </w:r>
-      <w:r>
-        <w:rPr>
-          <w:lang w:val="en-GB"/>
-        </w:rPr>
-        <w:t xml:space="preserve"> demonstrate the capabilities of LabBench for dynamically generating visual stimuli. </w:t>
-      </w:r>
-      <w:r>
-        <w:rPr>
-          <w:lang w:val="en-GB"/>
-        </w:rPr>
-        <w:t xml:space="preserve">In this version the participants are awarded points depending on how fast and how many times they answer correctly on Go signals. However, if they fail to inhibit their response in Stop trials the </w:t>
-      </w:r>
-      <w:r>
-        <w:rPr>
-          <w:lang w:val="en-GB"/>
-        </w:rPr>
-        <w:t xml:space="preserve">additional </w:t>
-      </w:r>
-      <w:r>
-        <w:rPr>
-          <w:lang w:val="en-GB"/>
-        </w:rPr>
-        <w:t>points,</w:t>
-      </w:r>
-      <w:r>
-        <w:rPr>
-          <w:lang w:val="en-GB"/>
-        </w:rPr>
-        <w:t xml:space="preserve"> they are answered for multiple correct Go trials answers are reset.</w:t>
-      </w:r>
-    </w:p>
-    <w:p>
-      <w:pPr>
-        <w:rPr>
-          <w:lang w:val="en-GB"/>
-        </w:rPr>
-      </w:pPr>
-      <w:r>
-        <w:rPr>
-          <w:lang w:val="en-GB"/>
-        </w:rPr>
-        <w:t>This introduction</w:t>
-      </w:r>
-      <w:r>
-        <w:rPr>
-          <w:lang w:val="en-GB"/>
-        </w:rPr>
-        <w:t xml:space="preserve"> will explain how to setup, run, and analyse data from this experiment.</w:t>
-      </w:r>
-      <w:r>
-        <w:rPr>
-          <w:lang w:val="en-GB"/>
-        </w:rPr>
-        <w:t xml:space="preserve"> This explanation will provide an overview of all the key concepts that needs to be known before you can use LabBench for your studies within neuroscience.</w:t>
-      </w:r>
-    </w:p>
-    <w:p>
-      <w:pPr>
-        <w:pStyle w:val="Heading1"/>
-        <w:rPr>
-          <w:lang w:val="en-GB"/>
-        </w:rPr>
-      </w:pPr>
-      <w:bookmarkStart w:id="3" w:name="_Toc194147872"/>
-      <w:r>
-        <w:rPr>
-          <w:lang w:val="en-GB"/>
-        </w:rPr>
-        <w:t>Setting up the experiment</w:t>
-      </w:r>
-      <w:bookmarkEnd w:id="3"/>
-    </w:p>
-    <w:p>
-      <w:pPr>
-        <w:rPr>
-          <w:lang w:val="en-GB"/>
-        </w:rPr>
-      </w:pPr>
-      <w:r>
-        <w:rPr>
-          <w:lang w:val="en-GB"/>
-        </w:rPr>
-        <w:t xml:space="preserve">Before you can run an experiment with LabBench you must first have a protocol. </w:t>
-      </w:r>
-      <w:r>
-        <w:rPr>
-          <w:lang w:val="en-GB"/>
-        </w:rPr>
-        <w:t xml:space="preserve">For this introduction you will use a protocol that is available in the public LabBench Protocol Repository, and consequently, we do not need to write this protocol before running the experiment. </w:t>
-      </w:r>
-    </w:p>
-    <w:p>
-      <w:pPr>
-        <w:rPr>
-          <w:lang w:val="en-GB"/>
-        </w:rPr>
-      </w:pPr>
-      <w:r>
-        <w:rPr>
-          <w:lang w:val="en-GB"/>
-        </w:rPr>
         <w:t xml:space="preserve">The LabBench Protocol Repository is a source of three types of protocols; </w:t>
       </w:r>
       <w:r>
@@ -2774,14 +2789,7 @@
         <w:rPr>
           <w:lang w:val="en-GB"/>
         </w:rPr>
-        <w:t xml:space="preserve">that are intended to ensure </w:t>
-      </w:r>
-      <w:r>
-        <w:rPr>
-          <w:lang w:val="en-GB"/>
-        </w:rPr>
-        <w:lastRenderedPageBreak/>
-        <w:t>that studies are using the same protocol as an original reference study.</w:t>
+        <w:t>that are intended to ensure that studies are using the same protocol as an original reference study.</w:t>
       </w:r>
       <w:r>
         <w:rPr>
@@ -3381,7 +3389,6 @@
                 <w:szCs w:val="24"/>
                 <w:lang w:val="en-GB"/>
               </w:rPr>
-              <w:lastRenderedPageBreak/>
               <w:t xml:space="preserve">Stop-Signal </w:t>
             </w:r>
             <w:r>
@@ -3722,6 +3729,7 @@
           <w:noProof/>
           <w:lang w:val="en-GB"/>
         </w:rPr>
+        <w:lastRenderedPageBreak/>
         <w:drawing>
           <wp:inline distT="0" distB="0" distL="0" distR="0" wp14:anchorId="77040445" wp14:editId="4DC145EF">
             <wp:extent cx="3718560" cy="2373882"/>
@@ -3781,27 +3789,14 @@
       <w:r>
         <w:t xml:space="preserve">Figure </w:t>
       </w:r>
-      <w:r>
-        <w:fldChar w:fldCharType="begin"/>
-      </w:r>
-      <w:r>
-        <w:instrText xml:space="preserve"> SEQ Figure \* ARABIC </w:instrText>
-      </w:r>
-      <w:r>
-        <w:fldChar w:fldCharType="separate"/>
-      </w:r>
-      <w:r>
-        <w:rPr>
-          <w:noProof/>
-        </w:rPr>
-        <w:t>1</w:t>
-      </w:r>
-      <w:r>
-        <w:rPr>
-          <w:noProof/>
-        </w:rPr>
-        <w:fldChar w:fldCharType="end"/>
-      </w:r>
+      <w:fldSimple w:instr=" SEQ Figure \* ARABIC ">
+        <w:r>
+          <w:rPr>
+            <w:noProof/>
+          </w:rPr>
+          <w:t>1</w:t>
+        </w:r>
+      </w:fldSimple>
       <w:bookmarkEnd w:id="6"/>
       <w:r>
         <w:t>: Overview of the joystick experimental setup.</w:t>
@@ -3812,7 +3807,6 @@
         <w:rPr>
           <w:lang w:val="en-GB"/>
         </w:rPr>
-        <w:lastRenderedPageBreak/>
         <w:t xml:space="preserve">An overview of the Joystick experimental setup can be seen in </w:t>
       </w:r>
       <w:r>
@@ -4038,27 +4032,14 @@
       <w:r>
         <w:t xml:space="preserve">Figure </w:t>
       </w:r>
-      <w:r>
-        <w:fldChar w:fldCharType="begin"/>
-      </w:r>
-      <w:r>
-        <w:instrText xml:space="preserve"> SEQ Figure \* ARABIC </w:instrText>
-      </w:r>
-      <w:r>
-        <w:fldChar w:fldCharType="separate"/>
-      </w:r>
-      <w:r>
-        <w:rPr>
-          <w:noProof/>
-        </w:rPr>
-        <w:t>2</w:t>
-      </w:r>
-      <w:r>
-        <w:rPr>
-          <w:noProof/>
-        </w:rPr>
-        <w:fldChar w:fldCharType="end"/>
-      </w:r>
+      <w:fldSimple w:instr=" SEQ Figure \* ARABIC ">
+        <w:r>
+          <w:rPr>
+            <w:noProof/>
+          </w:rPr>
+          <w:t>2</w:t>
+        </w:r>
+      </w:fldSimple>
       <w:bookmarkEnd w:id="8"/>
       <w:r>
         <w:t>:</w:t>
@@ -4077,6 +4058,7 @@
         <w:rPr>
           <w:lang w:val="en-GB"/>
         </w:rPr>
+        <w:lastRenderedPageBreak/>
         <w:t>The experimental setup consists of; 1) an LabBench PAD which implements the Button instrument, 2) a LabBench VTG which is used to timestamp button presses with respect to when the visual stimuli is shown on the display in the Stop-Signal Task, 3) An external monitor facing the subject that when configured for LabBench is termed a LabBench DISPLAY, and a LabBench I/O which is used to collect the responses from the subject. This setup has a high temporal resolution of &lt; 1ms.</w:t>
       </w:r>
     </w:p>
@@ -4119,7 +4101,6 @@
         <w:rPr>
           <w:lang w:val="en-GB"/>
         </w:rPr>
-        <w:lastRenderedPageBreak/>
         <w:t xml:space="preserve">To add the equipment to LabBench; 1) start the LabBench Designer program, 2) Select the Devices page, 3) Select the type of equipment you want to add (LabBench Display and Joystick), 4) Click the “Scan and add” button (please see </w:t>
       </w:r>
       <w:r>
@@ -4232,27 +4213,14 @@
       <w:r>
         <w:t xml:space="preserve">Figure </w:t>
       </w:r>
-      <w:r>
-        <w:fldChar w:fldCharType="begin"/>
-      </w:r>
-      <w:r>
-        <w:instrText xml:space="preserve"> SEQ Figure \* ARABIC </w:instrText>
-      </w:r>
-      <w:r>
-        <w:fldChar w:fldCharType="separate"/>
-      </w:r>
-      <w:r>
-        <w:rPr>
-          <w:noProof/>
-        </w:rPr>
-        <w:t>3</w:t>
-      </w:r>
-      <w:r>
-        <w:rPr>
-          <w:noProof/>
-        </w:rPr>
-        <w:fldChar w:fldCharType="end"/>
-      </w:r>
+      <w:fldSimple w:instr=" SEQ Figure \* ARABIC ">
+        <w:r>
+          <w:rPr>
+            <w:noProof/>
+          </w:rPr>
+          <w:t>3</w:t>
+        </w:r>
+      </w:fldSimple>
       <w:bookmarkEnd w:id="10"/>
       <w:r>
         <w:t>: Overview of the Devices page in LabBench Designer.</w:t>
@@ -4297,6 +4265,7 @@
           <w:noProof/>
           <w:lang w:val="en-GB"/>
         </w:rPr>
+        <w:lastRenderedPageBreak/>
         <w:drawing>
           <wp:inline distT="0" distB="0" distL="0" distR="0" wp14:anchorId="3C591F9D" wp14:editId="36937E29">
             <wp:extent cx="3055620" cy="1713240"/>
@@ -4356,27 +4325,14 @@
       <w:r>
         <w:t xml:space="preserve">Figure </w:t>
       </w:r>
-      <w:r>
-        <w:fldChar w:fldCharType="begin"/>
-      </w:r>
-      <w:r>
-        <w:instrText xml:space="preserve"> SEQ Figure \* ARABIC </w:instrText>
-      </w:r>
-      <w:r>
-        <w:fldChar w:fldCharType="separate"/>
-      </w:r>
-      <w:r>
-        <w:rPr>
-          <w:noProof/>
-        </w:rPr>
-        <w:t>4</w:t>
-      </w:r>
-      <w:r>
-        <w:rPr>
-          <w:noProof/>
-        </w:rPr>
-        <w:fldChar w:fldCharType="end"/>
-      </w:r>
+      <w:fldSimple w:instr=" SEQ Figure \* ARABIC ">
+        <w:r>
+          <w:rPr>
+            <w:noProof/>
+          </w:rPr>
+          <w:t>4</w:t>
+        </w:r>
+      </w:fldSimple>
       <w:bookmarkEnd w:id="11"/>
       <w:r>
         <w:t>: Dialog for adding new devices to the system.</w:t>
@@ -4451,14 +4407,7 @@
         <w:rPr>
           <w:lang w:val="en-GB"/>
         </w:rPr>
-        <w:t xml:space="preserve">repository that is added automatically to LabBench when the program is installed. Consequently, for the installation of the Introduction to LabBench protocol we do not need </w:t>
-      </w:r>
-      <w:r>
-        <w:rPr>
-          <w:lang w:val="en-GB"/>
-        </w:rPr>
-        <w:lastRenderedPageBreak/>
-        <w:t xml:space="preserve">to first add a </w:t>
+        <w:t xml:space="preserve">repository that is added automatically to LabBench when the program is installed. Consequently, for the installation of the Introduction to LabBench protocol we do not need to first add a </w:t>
       </w:r>
       <w:r>
         <w:rPr>
@@ -4547,27 +4496,14 @@
       <w:r>
         <w:t xml:space="preserve">Figure </w:t>
       </w:r>
-      <w:r>
-        <w:fldChar w:fldCharType="begin"/>
-      </w:r>
-      <w:r>
-        <w:instrText xml:space="preserve"> SEQ Figure \* ARABIC </w:instrText>
-      </w:r>
-      <w:r>
-        <w:fldChar w:fldCharType="separate"/>
-      </w:r>
-      <w:r>
-        <w:rPr>
-          <w:noProof/>
-        </w:rPr>
-        <w:t>5</w:t>
-      </w:r>
-      <w:r>
-        <w:rPr>
-          <w:noProof/>
-        </w:rPr>
-        <w:fldChar w:fldCharType="end"/>
-      </w:r>
+      <w:fldSimple w:instr=" SEQ Figure \* ARABIC ">
+        <w:r>
+          <w:rPr>
+            <w:noProof/>
+          </w:rPr>
+          <w:t>5</w:t>
+        </w:r>
+      </w:fldSimple>
       <w:bookmarkEnd w:id="13"/>
       <w:r>
         <w:t>:</w:t>
@@ -4586,6 +4522,7 @@
         <w:rPr>
           <w:lang w:val="en-GB"/>
         </w:rPr>
+        <w:lastRenderedPageBreak/>
         <w:t xml:space="preserve">To install the Introduction to LabBench protocols; 1) fold out the LabBench Protocol Repository, 2) fold out the Getting Started category in that repository, 3) in that category, select the Introduction to LabBench protocol, and 4) click the “Install Protocol” button (see </w:t>
       </w:r>
       <w:r>
@@ -4644,7 +4581,7 @@
           <w:lang w:val="en-GB"/>
         </w:rPr>
         <w:drawing>
-          <wp:inline distT="0" distB="0" distL="0" distR="0" wp14:anchorId="7B047326" wp14:editId="5405E7B2">
+          <wp:inline distT="0" distB="0" distL="0" distR="0" wp14:anchorId="7B047326" wp14:editId="76937743">
             <wp:extent cx="4813401" cy="1376971"/>
             <wp:effectExtent l="0" t="0" r="0" b="0"/>
             <wp:docPr id="1785868951" name="Picture 3"/>
@@ -4702,16 +4639,61 @@
       <w:r>
         <w:t xml:space="preserve">Figure </w:t>
       </w:r>
-      <w:r>
+      <w:fldSimple w:instr=" SEQ Figure \* ARABIC ">
+        <w:r>
+          <w:rPr>
+            <w:noProof/>
+          </w:rPr>
+          <w:t>6</w:t>
+        </w:r>
+      </w:fldSimple>
+      <w:bookmarkEnd w:id="14"/>
+      <w:r>
+        <w:t>:</w:t>
+      </w:r>
+      <w:r>
+        <w:t xml:space="preserve"> Overview of the Create Experiment dialog.</w:t>
+      </w:r>
+    </w:p>
+    <w:p>
+      <w:pPr>
+        <w:rPr>
+          <w:lang w:val="en-GB"/>
+        </w:rPr>
+      </w:pPr>
+      <w:r>
+        <w:rPr>
+          <w:lang w:val="en-GB"/>
+        </w:rPr>
+        <w:t xml:space="preserve">Once the “Install Protocol” button is clicked it will open the Create Experiment dialog (see </w:t>
+      </w:r>
+      <w:r>
+        <w:rPr>
+          <w:lang w:val="en-GB"/>
+        </w:rPr>
         <w:fldChar w:fldCharType="begin"/>
       </w:r>
       <w:r>
-        <w:instrText xml:space="preserve"> SEQ Figure \* ARABIC </w:instrText>
-      </w:r>
-      <w:r>
+        <w:rPr>
+          <w:lang w:val="en-GB"/>
+        </w:rPr>
+        <w:instrText xml:space="preserve"> REF _Ref194138462 \h </w:instrText>
+      </w:r>
+      <w:r>
+        <w:rPr>
+          <w:lang w:val="en-GB"/>
+        </w:rPr>
+      </w:r>
+      <w:r>
+        <w:rPr>
+          <w:lang w:val="en-GB"/>
+        </w:rPr>
         <w:fldChar w:fldCharType="separate"/>
       </w:r>
       <w:r>
+        <w:t xml:space="preserve">Figure </w:t>
+      </w:r>
+      <w:r>
         <w:rPr>
           <w:noProof/>
         </w:rPr>
@@ -4719,68 +4701,10 @@
       </w:r>
       <w:r>
         <w:rPr>
-          <w:noProof/>
+          <w:lang w:val="en-GB"/>
         </w:rPr>
         <w:fldChar w:fldCharType="end"/>
       </w:r>
-      <w:bookmarkEnd w:id="14"/>
-      <w:r>
-        <w:t>:</w:t>
-      </w:r>
-      <w:r>
-        <w:t xml:space="preserve"> Overview of the Create Experiment dialog.</w:t>
-      </w:r>
-    </w:p>
-    <w:p>
-      <w:pPr>
-        <w:rPr>
-          <w:lang w:val="en-GB"/>
-        </w:rPr>
-      </w:pPr>
-      <w:r>
-        <w:rPr>
-          <w:lang w:val="en-GB"/>
-        </w:rPr>
-        <w:t xml:space="preserve">Once the “Install Protocol” button is clicked it will open the Create Experiment dialog (see </w:t>
-      </w:r>
-      <w:r>
-        <w:rPr>
-          <w:lang w:val="en-GB"/>
-        </w:rPr>
-        <w:fldChar w:fldCharType="begin"/>
-      </w:r>
-      <w:r>
-        <w:rPr>
-          <w:lang w:val="en-GB"/>
-        </w:rPr>
-        <w:instrText xml:space="preserve"> REF _Ref194138462 \h </w:instrText>
-      </w:r>
-      <w:r>
-        <w:rPr>
-          <w:lang w:val="en-GB"/>
-        </w:rPr>
-      </w:r>
-      <w:r>
-        <w:rPr>
-          <w:lang w:val="en-GB"/>
-        </w:rPr>
-        <w:fldChar w:fldCharType="separate"/>
-      </w:r>
-      <w:r>
-        <w:t xml:space="preserve">Figure </w:t>
-      </w:r>
-      <w:r>
-        <w:rPr>
-          <w:noProof/>
-        </w:rPr>
-        <w:t>6</w:t>
-      </w:r>
-      <w:r>
-        <w:rPr>
-          <w:lang w:val="en-GB"/>
-        </w:rPr>
-        <w:fldChar w:fldCharType="end"/>
-      </w:r>
       <w:r>
         <w:rPr>
           <w:lang w:val="en-GB"/>
@@ -4804,14 +4728,7 @@
         <w:rPr>
           <w:lang w:val="en-GB"/>
         </w:rPr>
-        <w:t xml:space="preserve">If there is not an experiment with the same ID as the ID of the protocol in the repository, then the ID </w:t>
-      </w:r>
-      <w:r>
-        <w:rPr>
-          <w:lang w:val="en-GB"/>
-        </w:rPr>
-        <w:lastRenderedPageBreak/>
-        <w:t>filled will be prefilled with the protocol ID. However, if there is already an experiment with that ID then you must provide a valid unique experiment ID.</w:t>
+        <w:t>If there is not an experiment with the same ID as the ID of the protocol in the repository, then the ID filled will be prefilled with the protocol ID. However, if there is already an experiment with that ID then you must provide a valid unique experiment ID.</w:t>
       </w:r>
     </w:p>
     <w:p>
@@ -4894,7 +4811,14 @@
         <w:rPr>
           <w:lang w:val="en-GB"/>
         </w:rPr>
-        <w:t xml:space="preserve">Once you click the CREATE button, the experiment will be </w:t>
+        <w:t xml:space="preserve">Once you click the CREATE button, </w:t>
+      </w:r>
+      <w:r>
+        <w:rPr>
+          <w:lang w:val="en-GB"/>
+        </w:rPr>
+        <w:lastRenderedPageBreak/>
+        <w:t xml:space="preserve">the experiment will be </w:t>
       </w:r>
       <w:r>
         <w:rPr>
@@ -4960,7 +4884,6 @@
           <w:noProof/>
           <w:lang w:val="en-GB"/>
         </w:rPr>
-        <w:lastRenderedPageBreak/>
         <w:drawing>
           <wp:inline distT="0" distB="0" distL="0" distR="0" wp14:anchorId="13313701" wp14:editId="286BB8D2">
             <wp:extent cx="4769510" cy="2588916"/>
@@ -5020,27 +4943,14 @@
       <w:r>
         <w:t xml:space="preserve">Figure </w:t>
       </w:r>
-      <w:r>
-        <w:fldChar w:fldCharType="begin"/>
-      </w:r>
-      <w:r>
-        <w:instrText xml:space="preserve"> SEQ Figure \* ARABIC </w:instrText>
-      </w:r>
-      <w:r>
-        <w:fldChar w:fldCharType="separate"/>
-      </w:r>
-      <w:r>
-        <w:rPr>
-          <w:noProof/>
-        </w:rPr>
-        <w:t>7</w:t>
-      </w:r>
-      <w:r>
-        <w:rPr>
-          <w:noProof/>
-        </w:rPr>
-        <w:fldChar w:fldCharType="end"/>
-      </w:r>
+      <w:fldSimple w:instr=" SEQ Figure \* ARABIC ">
+        <w:r>
+          <w:rPr>
+            <w:noProof/>
+          </w:rPr>
+          <w:t>7</w:t>
+        </w:r>
+      </w:fldSimple>
       <w:bookmarkEnd w:id="16"/>
       <w:r>
         <w:t>: Illustration of the Experiments tab of the LabBench Designer.</w:t>
@@ -5415,6 +5325,7 @@
         <w:rPr>
           <w:lang w:val="en-GB"/>
         </w:rPr>
+        <w:lastRenderedPageBreak/>
         <w:t xml:space="preserve">The experimental setup can be in the Setup tab and consists of a list of devices required by the experiment. </w:t>
       </w:r>
     </w:p>
@@ -5483,27 +5394,14 @@
       <w:r>
         <w:t xml:space="preserve">Figure </w:t>
       </w:r>
-      <w:r>
-        <w:fldChar w:fldCharType="begin"/>
-      </w:r>
-      <w:r>
-        <w:instrText xml:space="preserve"> SEQ Figure \* ARABIC </w:instrText>
-      </w:r>
-      <w:r>
-        <w:fldChar w:fldCharType="separate"/>
-      </w:r>
-      <w:r>
-        <w:rPr>
-          <w:noProof/>
-        </w:rPr>
-        <w:t>8</w:t>
-      </w:r>
-      <w:r>
-        <w:rPr>
-          <w:noProof/>
-        </w:rPr>
-        <w:fldChar w:fldCharType="end"/>
-      </w:r>
+      <w:fldSimple w:instr=" SEQ Figure \* ARABIC ">
+        <w:r>
+          <w:rPr>
+            <w:noProof/>
+          </w:rPr>
+          <w:t>8</w:t>
+        </w:r>
+      </w:fldSimple>
       <w:r>
         <w:t>:</w:t>
       </w:r>
@@ -5521,7 +5419,6 @@
         <w:rPr>
           <w:lang w:val="en-GB"/>
         </w:rPr>
-        <w:lastRenderedPageBreak/>
         <w:t xml:space="preserve">The protocol refers to each device by a </w:t>
       </w:r>
       <w:r>
@@ -5787,7 +5684,21 @@
         <w:rPr>
           <w:lang w:val="en-GB"/>
         </w:rPr>
-        <w:t xml:space="preserve"> Once the correct device assignments has been made you can save and close the dialog by clicking the OK button.</w:t>
+        <w:t xml:space="preserve"> Once the correct device assignments </w:t>
+      </w:r>
+      <w:proofErr w:type="gramStart"/>
+      <w:r>
+        <w:rPr>
+          <w:lang w:val="en-GB"/>
+        </w:rPr>
+        <w:t>has</w:t>
+      </w:r>
+      <w:proofErr w:type="gramEnd"/>
+      <w:r>
+        <w:rPr>
+          <w:lang w:val="en-GB"/>
+        </w:rPr>
+        <w:t xml:space="preserve"> been made you can save and close the dialog by clicking the OK button.</w:t>
       </w:r>
     </w:p>
     <w:p>
@@ -5814,6 +5725,7 @@
         <w:rPr>
           <w:lang w:val="en-GB"/>
         </w:rPr>
+        <w:lastRenderedPageBreak/>
         <w:t>Most LabBench equipment is fully configured through the protocol and consequently does not need manual configuration by the experimenter. However, several generic 3</w:t>
       </w:r>
       <w:r>
@@ -5894,14 +5806,7 @@
         <w:rPr>
           <w:lang w:val="en-GB"/>
         </w:rPr>
-        <w:t xml:space="preserve">Examples of such </w:t>
-      </w:r>
-      <w:r>
-        <w:rPr>
-          <w:lang w:val="en-GB"/>
-        </w:rPr>
-        <w:lastRenderedPageBreak/>
-        <w:t xml:space="preserve">protocols are protocols that record psychophysical ratings with visual analog scales. </w:t>
+        <w:t xml:space="preserve">Examples of such protocols are protocols that record psychophysical ratings with visual analog scales. </w:t>
       </w:r>
       <w:r>
         <w:rPr>
@@ -5933,7 +5838,7 @@
           <w:lang w:val="en-GB"/>
         </w:rPr>
         <w:drawing>
-          <wp:inline distT="0" distB="0" distL="0" distR="0" wp14:anchorId="6F3319D2" wp14:editId="2FBBD5CD">
+          <wp:inline distT="0" distB="0" distL="0" distR="0" wp14:anchorId="6F3319D2" wp14:editId="1AD849C9">
             <wp:extent cx="2325026" cy="2641600"/>
             <wp:effectExtent l="0" t="0" r="0" b="6350"/>
             <wp:docPr id="1888217508" name="Picture 7"/>
@@ -5991,16 +5896,92 @@
       <w:r>
         <w:t xml:space="preserve">Figure </w:t>
       </w:r>
-      <w:r>
+      <w:fldSimple w:instr=" SEQ Figure \* ARABIC ">
+        <w:r>
+          <w:rPr>
+            <w:noProof/>
+          </w:rPr>
+          <w:t>10</w:t>
+        </w:r>
+      </w:fldSimple>
+      <w:bookmarkEnd w:id="19"/>
+      <w:r>
+        <w:t>:</w:t>
+      </w:r>
+      <w:r>
+        <w:t xml:space="preserve"> Configuration dialog for the LabBench DISPLAY device.</w:t>
+      </w:r>
+    </w:p>
+    <w:p>
+      <w:pPr>
+        <w:rPr>
+          <w:lang w:val="en-GB"/>
+        </w:rPr>
+      </w:pPr>
+      <w:r>
+        <w:rPr>
+          <w:lang w:val="en-GB"/>
+        </w:rPr>
+        <w:t xml:space="preserve">To configure an equipment, click the “Configure the device” button on the device in the list of equipment in the Experimental Setup section. </w:t>
+      </w:r>
+      <w:r>
+        <w:rPr>
+          <w:lang w:val="en-GB"/>
+        </w:rPr>
+        <w:t xml:space="preserve">If this button is </w:t>
+      </w:r>
+      <w:r>
+        <w:rPr>
+          <w:lang w:val="en-GB"/>
+        </w:rPr>
+        <w:t>disabled,</w:t>
+      </w:r>
+      <w:r>
+        <w:rPr>
+          <w:lang w:val="en-GB"/>
+        </w:rPr>
+        <w:t xml:space="preserve"> it means that the device does not need configuration.</w:t>
+      </w:r>
+    </w:p>
+    <w:p>
+      <w:pPr>
+        <w:rPr>
+          <w:lang w:val="en-GB"/>
+        </w:rPr>
+      </w:pPr>
+      <w:r>
+        <w:rPr>
+          <w:lang w:val="en-GB"/>
+        </w:rPr>
+        <w:t xml:space="preserve">Clicking this “Configure the device” button will open the configuration dialog for the device; the configuration dialog for the LabBench Display is shown in </w:t>
+      </w:r>
+      <w:r>
+        <w:rPr>
+          <w:lang w:val="en-GB"/>
+        </w:rPr>
         <w:fldChar w:fldCharType="begin"/>
       </w:r>
       <w:r>
-        <w:instrText xml:space="preserve"> SEQ Figure \* ARABIC </w:instrText>
-      </w:r>
-      <w:r>
+        <w:rPr>
+          <w:lang w:val="en-GB"/>
+        </w:rPr>
+        <w:instrText xml:space="preserve"> REF _Ref194836907 \h </w:instrText>
+      </w:r>
+      <w:r>
+        <w:rPr>
+          <w:lang w:val="en-GB"/>
+        </w:rPr>
+      </w:r>
+      <w:r>
+        <w:rPr>
+          <w:lang w:val="en-GB"/>
+        </w:rPr>
         <w:fldChar w:fldCharType="separate"/>
       </w:r>
       <w:r>
+        <w:t xml:space="preserve">Figure </w:t>
+      </w:r>
+      <w:r>
         <w:rPr>
           <w:noProof/>
         </w:rPr>
@@ -6008,99 +5989,10 @@
       </w:r>
       <w:r>
         <w:rPr>
-          <w:noProof/>
+          <w:lang w:val="en-GB"/>
         </w:rPr>
         <w:fldChar w:fldCharType="end"/>
       </w:r>
-      <w:bookmarkEnd w:id="19"/>
-      <w:r>
-        <w:t>:</w:t>
-      </w:r>
-      <w:r>
-        <w:t xml:space="preserve"> Configuration dialog for the LabBench DISPLAY device.</w:t>
-      </w:r>
-    </w:p>
-    <w:p>
-      <w:pPr>
-        <w:rPr>
-          <w:lang w:val="en-GB"/>
-        </w:rPr>
-      </w:pPr>
-      <w:r>
-        <w:rPr>
-          <w:lang w:val="en-GB"/>
-        </w:rPr>
-        <w:t xml:space="preserve">To configure an equipment, click the “Configure the device” button on the device in the list of equipment in the Experimental Setup section. </w:t>
-      </w:r>
-      <w:r>
-        <w:rPr>
-          <w:lang w:val="en-GB"/>
-        </w:rPr>
-        <w:t xml:space="preserve">If this button is </w:t>
-      </w:r>
-      <w:r>
-        <w:rPr>
-          <w:lang w:val="en-GB"/>
-        </w:rPr>
-        <w:t>disabled,</w:t>
-      </w:r>
-      <w:r>
-        <w:rPr>
-          <w:lang w:val="en-GB"/>
-        </w:rPr>
-        <w:t xml:space="preserve"> it means that the device does not need configuration.</w:t>
-      </w:r>
-    </w:p>
-    <w:p>
-      <w:pPr>
-        <w:rPr>
-          <w:lang w:val="en-GB"/>
-        </w:rPr>
-      </w:pPr>
-      <w:r>
-        <w:rPr>
-          <w:lang w:val="en-GB"/>
-        </w:rPr>
-        <w:t xml:space="preserve">Clicking this “Configure the device” button will open the configuration dialog for the device; the configuration dialog for the LabBench Display is shown in </w:t>
-      </w:r>
-      <w:r>
-        <w:rPr>
-          <w:lang w:val="en-GB"/>
-        </w:rPr>
-        <w:fldChar w:fldCharType="begin"/>
-      </w:r>
-      <w:r>
-        <w:rPr>
-          <w:lang w:val="en-GB"/>
-        </w:rPr>
-        <w:instrText xml:space="preserve"> REF _Ref194836907 \h </w:instrText>
-      </w:r>
-      <w:r>
-        <w:rPr>
-          <w:lang w:val="en-GB"/>
-        </w:rPr>
-      </w:r>
-      <w:r>
-        <w:rPr>
-          <w:lang w:val="en-GB"/>
-        </w:rPr>
-        <w:fldChar w:fldCharType="separate"/>
-      </w:r>
-      <w:r>
-        <w:t xml:space="preserve">Figure </w:t>
-      </w:r>
-      <w:r>
-        <w:rPr>
-          <w:noProof/>
-        </w:rPr>
-        <w:t>10</w:t>
-      </w:r>
-      <w:r>
-        <w:rPr>
-          <w:lang w:val="en-GB"/>
-        </w:rPr>
-        <w:fldChar w:fldCharType="end"/>
-      </w:r>
       <w:r>
         <w:rPr>
           <w:lang w:val="en-GB"/>
@@ -6111,7 +6003,14 @@
         <w:rPr>
           <w:lang w:val="en-GB"/>
         </w:rPr>
-        <w:t>The values needed to be entered into this dialog can be determined with the Screen and Fiducial Calibration Protocol (</w:t>
+        <w:t xml:space="preserve">The values needed to be entered into this dialog can be determined with the Screen and Fiducial Calibration </w:t>
+      </w:r>
+      <w:r>
+        <w:rPr>
+          <w:lang w:val="en-GB"/>
+        </w:rPr>
+        <w:lastRenderedPageBreak/>
+        <w:t>Protocol (</w:t>
       </w:r>
       <w:r>
         <w:rPr>
@@ -6239,7 +6138,6 @@
         <w:rPr>
           <w:lang w:val="en-GB"/>
         </w:rPr>
-        <w:lastRenderedPageBreak/>
         <w:t>Export to CSV File Action:</w:t>
       </w:r>
       <w:r>
@@ -6270,7 +6168,14 @@
         <w:rPr>
           <w:lang w:val="en-GB"/>
         </w:rPr>
-        <w:t xml:space="preserve"> This will create a PDF file from the session data. The format and data content of this PDF file needs to be specified in the Experiment Definition File (*.</w:t>
+        <w:t xml:space="preserve"> This will create a PDF file from the session data. The format and data content of this PDF file needs to be specified in the Experiment Definition File (</w:t>
+      </w:r>
+      <w:proofErr w:type="gramStart"/>
+      <w:r>
+        <w:rPr>
+          <w:lang w:val="en-GB"/>
+        </w:rPr>
+        <w:t>*.</w:t>
       </w:r>
       <w:proofErr w:type="spellStart"/>
       <w:r>
@@ -6280,6 +6185,7 @@
         <w:t>expx</w:t>
       </w:r>
       <w:proofErr w:type="spellEnd"/>
+      <w:proofErr w:type="gramEnd"/>
       <w:r>
         <w:rPr>
           <w:lang w:val="en-GB"/>
@@ -6480,223 +6386,213 @@
       <w:r>
         <w:t xml:space="preserve">Figure </w:t>
       </w:r>
-      <w:r>
+      <w:fldSimple w:instr=" SEQ Figure \* ARABIC ">
+        <w:r>
+          <w:rPr>
+            <w:noProof/>
+          </w:rPr>
+          <w:t>11</w:t>
+        </w:r>
+      </w:fldSimple>
+      <w:bookmarkEnd w:id="21"/>
+      <w:r>
+        <w:t>: Configuration of post-session actions</w:t>
+      </w:r>
+    </w:p>
+    <w:p>
+      <w:pPr>
+        <w:pStyle w:val="Heading1"/>
+        <w:rPr>
+          <w:lang w:val="en-GB"/>
+        </w:rPr>
+      </w:pPr>
+      <w:bookmarkStart w:id="22" w:name="_Toc194147881"/>
+      <w:r>
+        <w:rPr>
+          <w:lang w:val="en-GB"/>
+        </w:rPr>
+        <w:t>Running the experiment</w:t>
+      </w:r>
+      <w:bookmarkEnd w:id="22"/>
+    </w:p>
+    <w:p>
+      <w:pPr>
+        <w:rPr>
+          <w:lang w:val="en-GB"/>
+        </w:rPr>
+      </w:pPr>
+      <w:r>
+        <w:rPr>
+          <w:lang w:val="en-GB"/>
+        </w:rPr>
+        <w:t xml:space="preserve">LabBench Runner is used to perform experimental sessions. One an experiment has been created and configured this experiment will become available in the LabBench Runner. </w:t>
+      </w:r>
+    </w:p>
+    <w:p>
+      <w:pPr>
+        <w:pStyle w:val="Heading2"/>
+        <w:rPr>
+          <w:lang w:val="en-GB"/>
+        </w:rPr>
+      </w:pPr>
+      <w:bookmarkStart w:id="23" w:name="_Toc194147882"/>
+      <w:r>
+        <w:rPr>
+          <w:lang w:val="en-GB"/>
+        </w:rPr>
+        <w:lastRenderedPageBreak/>
+        <w:t>Starting a session</w:t>
+      </w:r>
+      <w:bookmarkEnd w:id="23"/>
+    </w:p>
+    <w:p>
+      <w:pPr>
+        <w:rPr>
+          <w:lang w:val="en-GB"/>
+        </w:rPr>
+      </w:pPr>
+      <w:r>
+        <w:rPr>
+          <w:lang w:val="en-GB"/>
+        </w:rPr>
+        <w:t>When LabBench Runner is started it will first display the Startup Wizard (</w:t>
+      </w:r>
+      <w:r>
+        <w:rPr>
+          <w:lang w:val="en-GB"/>
+        </w:rPr>
         <w:fldChar w:fldCharType="begin"/>
       </w:r>
       <w:r>
-        <w:instrText xml:space="preserve"> SEQ Figure \* ARABIC </w:instrText>
-      </w:r>
-      <w:r>
+        <w:rPr>
+          <w:lang w:val="en-GB"/>
+        </w:rPr>
+        <w:instrText xml:space="preserve"> REF _Ref194839568 \h </w:instrText>
+      </w:r>
+      <w:r>
+        <w:rPr>
+          <w:lang w:val="en-GB"/>
+        </w:rPr>
+      </w:r>
+      <w:r>
+        <w:rPr>
+          <w:lang w:val="en-GB"/>
+        </w:rPr>
         <w:fldChar w:fldCharType="separate"/>
       </w:r>
       <w:r>
+        <w:t xml:space="preserve">Figure </w:t>
+      </w:r>
+      <w:r>
         <w:rPr>
           <w:noProof/>
         </w:rPr>
-        <w:t>11</w:t>
-      </w:r>
-      <w:r>
+        <w:t>12</w:t>
+      </w:r>
+      <w:r>
+        <w:rPr>
+          <w:lang w:val="en-GB"/>
+        </w:rPr>
         <w:fldChar w:fldCharType="end"/>
       </w:r>
-      <w:bookmarkEnd w:id="21"/>
-      <w:r>
-        <w:t>: Configuration of post-session actions</w:t>
-      </w:r>
-    </w:p>
-    <w:p>
-      <w:pPr>
-        <w:pStyle w:val="Heading1"/>
-        <w:rPr>
-          <w:lang w:val="en-GB"/>
-        </w:rPr>
-      </w:pPr>
-      <w:bookmarkStart w:id="22" w:name="_Toc194147881"/>
-      <w:r>
-        <w:rPr>
-          <w:lang w:val="en-GB"/>
-        </w:rPr>
-        <w:t>Running the experiment</w:t>
-      </w:r>
-      <w:bookmarkEnd w:id="22"/>
-    </w:p>
-    <w:p>
-      <w:pPr>
-        <w:rPr>
-          <w:lang w:val="en-GB"/>
-        </w:rPr>
-      </w:pPr>
-      <w:r>
-        <w:rPr>
-          <w:lang w:val="en-GB"/>
-        </w:rPr>
-        <w:t xml:space="preserve">LabBench Runner is used to perform experimental sessions. One an experiment has been created and configured this experiment will become available in the LabBench Runner. </w:t>
-      </w:r>
-    </w:p>
-    <w:p>
-      <w:pPr>
-        <w:pStyle w:val="Heading2"/>
-        <w:rPr>
-          <w:lang w:val="en-GB"/>
-        </w:rPr>
-      </w:pPr>
-      <w:bookmarkStart w:id="23" w:name="_Toc194147882"/>
-      <w:r>
-        <w:rPr>
-          <w:lang w:val="en-GB"/>
-        </w:rPr>
-        <w:t>Starting a session</w:t>
-      </w:r>
-      <w:bookmarkEnd w:id="23"/>
-    </w:p>
-    <w:p>
-      <w:pPr>
-        <w:rPr>
-          <w:lang w:val="en-GB"/>
-        </w:rPr>
-      </w:pPr>
-      <w:r>
-        <w:rPr>
-          <w:lang w:val="en-GB"/>
-        </w:rPr>
-        <w:t>When LabBench Runner is started it will first display the Startup Wizard (</w:t>
-      </w:r>
-      <w:r>
-        <w:rPr>
-          <w:lang w:val="en-GB"/>
-        </w:rPr>
-        <w:fldChar w:fldCharType="begin"/>
-      </w:r>
-      <w:r>
-        <w:rPr>
-          <w:lang w:val="en-GB"/>
-        </w:rPr>
-        <w:instrText xml:space="preserve"> REF _Ref194839568 \h </w:instrText>
-      </w:r>
-      <w:r>
-        <w:rPr>
-          <w:lang w:val="en-GB"/>
-        </w:rPr>
-      </w:r>
-      <w:r>
-        <w:rPr>
-          <w:lang w:val="en-GB"/>
-        </w:rPr>
-        <w:fldChar w:fldCharType="separate"/>
-      </w:r>
-      <w:r>
-        <w:t xml:space="preserve">Figure </w:t>
-      </w:r>
+      <w:r>
+        <w:rPr>
+          <w:lang w:val="en-GB"/>
+        </w:rPr>
+        <w:t>).</w:t>
+      </w:r>
+      <w:r>
+        <w:rPr>
+          <w:lang w:val="en-GB"/>
+        </w:rPr>
+        <w:t xml:space="preserve"> The Startup Wizards consists of up to five steps depending on which protocol elements have been enabled. </w:t>
+      </w:r>
+    </w:p>
+    <w:p>
+      <w:pPr>
+        <w:rPr>
+          <w:lang w:val="en-GB"/>
+        </w:rPr>
+      </w:pPr>
+      <w:r>
+        <w:rPr>
+          <w:lang w:val="en-GB"/>
+        </w:rPr>
+        <w:t xml:space="preserve">The Startup wizard will always start with the Experiment step, where you will be asked to select one of the experiments that are available on the computer. </w:t>
+      </w:r>
+      <w:r>
+        <w:rPr>
+          <w:lang w:val="en-GB"/>
+        </w:rPr>
+        <w:t>If the selected experiment has been localized then it will display the Language step, otherwise it will go to the Subject step.</w:t>
+      </w:r>
+      <w:r>
+        <w:rPr>
+          <w:lang w:val="en-GB"/>
+        </w:rPr>
+        <w:t xml:space="preserve"> Localization refers to the tailoring of a protocol to a </w:t>
+      </w:r>
+      <w:r>
+        <w:rPr>
+          <w:lang w:val="en-GB"/>
+        </w:rPr>
+        <w:t>different cultures/language</w:t>
+      </w:r>
+      <w:r>
+        <w:rPr>
+          <w:lang w:val="en-GB"/>
+        </w:rPr>
+        <w:t xml:space="preserve">. When a protocol is localized all participant facing information can be shown according to the </w:t>
+      </w:r>
+      <w:r>
+        <w:rPr>
+          <w:lang w:val="en-GB"/>
+        </w:rPr>
+        <w:t>subjects’</w:t>
+      </w:r>
+      <w:r>
+        <w:rPr>
+          <w:lang w:val="en-GB"/>
+        </w:rPr>
+        <w:t xml:space="preserve"> language and culture.</w:t>
+      </w:r>
+    </w:p>
+    <w:p>
+      <w:pPr>
+        <w:rPr>
+          <w:lang w:val="en-GB"/>
+        </w:rPr>
+      </w:pPr>
+      <w:r>
+        <w:rPr>
+          <w:lang w:val="en-GB"/>
+        </w:rPr>
+        <w:t xml:space="preserve">The Subject step consists of either create a new Subject or selecting an existing subject. </w:t>
+      </w:r>
+      <w:r>
+        <w:rPr>
+          <w:lang w:val="en-GB"/>
+        </w:rPr>
+        <w:t xml:space="preserve">A new subject is created by specifying a subject ID that does not yet exist. </w:t>
+      </w:r>
+      <w:r>
+        <w:rPr>
+          <w:lang w:val="en-GB"/>
+        </w:rPr>
+        <w:t>It is possible to validate subject IDs with a rule that will prevent invalid IDs from being created.</w:t>
+      </w:r>
+    </w:p>
+    <w:p>
+      <w:pPr>
+        <w:keepNext/>
+      </w:pPr>
       <w:r>
         <w:rPr>
           <w:noProof/>
-        </w:rPr>
-        <w:t>12</w:t>
-      </w:r>
-      <w:r>
-        <w:rPr>
-          <w:lang w:val="en-GB"/>
-        </w:rPr>
-        <w:fldChar w:fldCharType="end"/>
-      </w:r>
-      <w:r>
-        <w:rPr>
-          <w:lang w:val="en-GB"/>
-        </w:rPr>
-        <w:t>).</w:t>
-      </w:r>
-      <w:r>
-        <w:rPr>
-          <w:lang w:val="en-GB"/>
-        </w:rPr>
-        <w:t xml:space="preserve"> The Startup Wizards consists of up to five steps depending on which protocol elements have been enabled. </w:t>
-      </w:r>
-    </w:p>
-    <w:p>
-      <w:pPr>
-        <w:rPr>
-          <w:lang w:val="en-GB"/>
-        </w:rPr>
-      </w:pPr>
-      <w:r>
-        <w:rPr>
-          <w:lang w:val="en-GB"/>
-        </w:rPr>
-        <w:t xml:space="preserve">The Startup wizard will always start with the Experiment step, where you will be asked to select one of the experiments that are available on the computer. </w:t>
-      </w:r>
-      <w:r>
-        <w:rPr>
-          <w:lang w:val="en-GB"/>
-        </w:rPr>
-        <w:t>If the selected experiment has been localized then it will display the Language step, otherwise it will go to the Subject step.</w:t>
-      </w:r>
-      <w:r>
-        <w:rPr>
-          <w:lang w:val="en-GB"/>
-        </w:rPr>
-        <w:t xml:space="preserve"> Localization refers to the tailoring of a protocol to a </w:t>
-      </w:r>
-      <w:r>
-        <w:rPr>
-          <w:lang w:val="en-GB"/>
-        </w:rPr>
-        <w:t>different cultures/language</w:t>
-      </w:r>
-      <w:r>
-        <w:rPr>
-          <w:lang w:val="en-GB"/>
-        </w:rPr>
-        <w:t xml:space="preserve">. When a protocol is localized all participant facing information can be shown according to the </w:t>
-      </w:r>
-      <w:r>
-        <w:rPr>
-          <w:lang w:val="en-GB"/>
-        </w:rPr>
-        <w:t>subjects’</w:t>
-      </w:r>
-      <w:r>
-        <w:rPr>
-          <w:lang w:val="en-GB"/>
-        </w:rPr>
-        <w:t xml:space="preserve"> language and culture.</w:t>
-      </w:r>
-    </w:p>
-    <w:p>
-      <w:pPr>
-        <w:rPr>
-          <w:lang w:val="en-GB"/>
-        </w:rPr>
-      </w:pPr>
-      <w:r>
-        <w:rPr>
-          <w:lang w:val="en-GB"/>
-        </w:rPr>
-        <w:lastRenderedPageBreak/>
-        <w:t xml:space="preserve">The Subject step consists of either create a new Subject or selecting an existing subject. </w:t>
-      </w:r>
-      <w:r>
-        <w:rPr>
-          <w:lang w:val="en-GB"/>
-        </w:rPr>
-        <w:t xml:space="preserve">A new subject is created by specifying a subject ID that does not yet exist. </w:t>
-      </w:r>
-      <w:r>
-        <w:rPr>
-          <w:lang w:val="en-GB"/>
-        </w:rPr>
-        <w:t>It is possible to validate subject IDs with a rule that will prevent invalid IDs from being created.</w:t>
-      </w:r>
-    </w:p>
-    <w:p>
-      <w:pPr>
-        <w:keepNext/>
-      </w:pPr>
-      <w:r>
-        <w:rPr>
-          <w:noProof/>
           <w:lang w:val="en-GB"/>
         </w:rPr>
         <w:drawing>
-          <wp:inline distT="0" distB="0" distL="0" distR="0" wp14:anchorId="03305483" wp14:editId="3EA7357D">
+          <wp:inline distT="0" distB="0" distL="0" distR="0" wp14:anchorId="03305483" wp14:editId="2978D035">
             <wp:extent cx="5702432" cy="2282260"/>
             <wp:effectExtent l="0" t="0" r="0" b="0"/>
             <wp:docPr id="471858679" name="Picture 6"/>
@@ -6754,24 +6650,14 @@
       <w:r>
         <w:t xml:space="preserve">Figure </w:t>
       </w:r>
-      <w:r>
-        <w:fldChar w:fldCharType="begin"/>
-      </w:r>
-      <w:r>
-        <w:instrText xml:space="preserve"> SEQ Figure \* ARABIC </w:instrText>
-      </w:r>
-      <w:r>
-        <w:fldChar w:fldCharType="separate"/>
-      </w:r>
-      <w:r>
-        <w:rPr>
-          <w:noProof/>
-        </w:rPr>
-        <w:t>12</w:t>
-      </w:r>
-      <w:r>
-        <w:fldChar w:fldCharType="end"/>
-      </w:r>
+      <w:fldSimple w:instr=" SEQ Figure \* ARABIC ">
+        <w:r>
+          <w:rPr>
+            <w:noProof/>
+          </w:rPr>
+          <w:t>12</w:t>
+        </w:r>
+      </w:fldSimple>
       <w:bookmarkEnd w:id="24"/>
       <w:r>
         <w:t>:</w:t>
@@ -6858,7 +6744,22 @@
         <w:rPr>
           <w:lang w:val="en-GB"/>
         </w:rPr>
-        <w:t>If the experiment requires devices to run, the Startup Wizard will end with the Devices step. In this step it will connect to an configure all required devices. If there errors with one or more devices the operator will be instructed in how to resolve these errors. Once all devices has been connected, configured and all errors if present has been resolved the Startup Wizard can be closed.</w:t>
+        <w:lastRenderedPageBreak/>
+        <w:t xml:space="preserve">If the experiment requires devices to run, the Startup Wizard will end with the Devices step. In this step it will connect to an configure all required devices. If there errors with one or more devices the operator will be instructed in how to resolve these errors. Once all devices </w:t>
+      </w:r>
+      <w:proofErr w:type="gramStart"/>
+      <w:r>
+        <w:rPr>
+          <w:lang w:val="en-GB"/>
+        </w:rPr>
+        <w:t>has</w:t>
+      </w:r>
+      <w:proofErr w:type="gramEnd"/>
+      <w:r>
+        <w:rPr>
+          <w:lang w:val="en-GB"/>
+        </w:rPr>
+        <w:t xml:space="preserve"> been connected, configured and all errors if present has been resolved the Startup Wizard can be closed.</w:t>
       </w:r>
     </w:p>
     <w:p>
@@ -6893,13 +6794,7 @@
         <w:rPr>
           <w:lang w:val="en-GB"/>
         </w:rPr>
-        <w:t xml:space="preserve"> This user interface consists of four areas/windows; the Protocol Window, Test control and Information Window, Test Window, and Log window</w:t>
-      </w:r>
-      <w:r>
-        <w:rPr>
-          <w:lang w:val="en-GB"/>
-        </w:rPr>
-        <w:t xml:space="preserve"> (see </w:t>
+        <w:t xml:space="preserve"> This user interface consists of four areas/windows; the Protocol Window, Test control and Information Window, Test Window, and Log window (see </w:t>
       </w:r>
       <w:r>
         <w:rPr>
@@ -6956,9 +6851,8 @@
           <w:noProof/>
           <w:lang w:val="en-GB"/>
         </w:rPr>
-        <w:lastRenderedPageBreak/>
         <w:drawing>
-          <wp:inline distT="0" distB="0" distL="0" distR="0" wp14:anchorId="36205E47" wp14:editId="589DF404">
+          <wp:inline distT="0" distB="0" distL="0" distR="0" wp14:anchorId="36205E47" wp14:editId="41A31C13">
             <wp:extent cx="5760000" cy="1934602"/>
             <wp:effectExtent l="0" t="0" r="0" b="8890"/>
             <wp:docPr id="285721767" name="Picture 7"/>
@@ -7016,24 +6910,14 @@
       <w:r>
         <w:t xml:space="preserve">Figure </w:t>
       </w:r>
-      <w:r>
-        <w:fldChar w:fldCharType="begin"/>
-      </w:r>
-      <w:r>
-        <w:instrText xml:space="preserve"> SEQ Figure \* ARABIC </w:instrText>
-      </w:r>
-      <w:r>
-        <w:fldChar w:fldCharType="separate"/>
-      </w:r>
-      <w:r>
-        <w:rPr>
-          <w:noProof/>
-        </w:rPr>
-        <w:t>13</w:t>
-      </w:r>
-      <w:r>
-        <w:fldChar w:fldCharType="end"/>
-      </w:r>
+      <w:fldSimple w:instr=" SEQ Figure \* ARABIC ">
+        <w:r>
+          <w:rPr>
+            <w:noProof/>
+          </w:rPr>
+          <w:t>13</w:t>
+        </w:r>
+      </w:fldSimple>
       <w:bookmarkEnd w:id="26"/>
       <w:r>
         <w:t>:</w:t>
@@ -7126,7 +7010,7 @@
           <w:lang w:val="en-GB"/>
         </w:rPr>
         <w:drawing>
-          <wp:inline distT="0" distB="0" distL="0" distR="0" wp14:anchorId="7F67B9D7" wp14:editId="1BE5C407">
+          <wp:inline distT="0" distB="0" distL="0" distR="0" wp14:anchorId="7F67B9D7" wp14:editId="7FA03F23">
             <wp:extent cx="3638550" cy="1032282"/>
             <wp:effectExtent l="0" t="0" r="0" b="0"/>
             <wp:docPr id="776405049" name="Picture 8"/>
@@ -7184,24 +7068,14 @@
       <w:r>
         <w:t xml:space="preserve">Figure </w:t>
       </w:r>
-      <w:r>
-        <w:fldChar w:fldCharType="begin"/>
-      </w:r>
-      <w:r>
-        <w:instrText xml:space="preserve"> SEQ Figure \* ARABIC </w:instrText>
-      </w:r>
-      <w:r>
-        <w:fldChar w:fldCharType="separate"/>
-      </w:r>
-      <w:r>
-        <w:rPr>
-          <w:noProof/>
-        </w:rPr>
-        <w:t>14</w:t>
-      </w:r>
-      <w:r>
-        <w:fldChar w:fldCharType="end"/>
-      </w:r>
+      <w:fldSimple w:instr=" SEQ Figure \* ARABIC ">
+        <w:r>
+          <w:rPr>
+            <w:noProof/>
+          </w:rPr>
+          <w:t>14</w:t>
+        </w:r>
+      </w:fldSimple>
       <w:bookmarkEnd w:id="28"/>
       <w:r>
         <w:t>:</w:t>
@@ -7222,6 +7096,7 @@
     </w:p>
     <w:p>
       <w:r>
+        <w:lastRenderedPageBreak/>
         <w:t xml:space="preserve">All tests have a state, which can be either </w:t>
       </w:r>
       <w:r>
@@ -7273,7 +7148,6 @@
               <w:rPr>
                 <w:noProof/>
               </w:rPr>
-              <w:lastRenderedPageBreak/>
               <w:drawing>
                 <wp:inline distT="0" distB="0" distL="0" distR="0" wp14:anchorId="1755C1D3" wp14:editId="72C70D64">
                   <wp:extent cx="432000" cy="432000"/>
@@ -7742,7 +7616,15 @@
               <w:pStyle w:val="NoSpacing"/>
             </w:pPr>
             <w:r>
-              <w:t>When a test is excluded, it means that results of previously executed tests means that it is impossible to run the test. In the present protocol this is the case if the subject does not fulfill the inclusion criteria for the inclusion in the study.</w:t>
+              <w:t xml:space="preserve">When a test is excluded, it means that results of previously executed tests </w:t>
+            </w:r>
+            <w:proofErr w:type="gramStart"/>
+            <w:r>
+              <w:t>means</w:t>
+            </w:r>
+            <w:proofErr w:type="gramEnd"/>
+            <w:r>
+              <w:t xml:space="preserve"> that it is impossible to run the test. In the present protocol this is the case if the subject does not fulfill the inclusion criteria for the inclusion in the study.</w:t>
             </w:r>
           </w:p>
         </w:tc>
@@ -7897,24 +7779,14 @@
       <w:r>
         <w:t xml:space="preserve">Figure </w:t>
       </w:r>
-      <w:r>
-        <w:fldChar w:fldCharType="begin"/>
-      </w:r>
-      <w:r>
-        <w:instrText xml:space="preserve"> SEQ Figure \* ARABIC </w:instrText>
-      </w:r>
-      <w:r>
-        <w:fldChar w:fldCharType="separate"/>
-      </w:r>
-      <w:r>
-        <w:rPr>
-          <w:noProof/>
-        </w:rPr>
-        <w:t>15</w:t>
-      </w:r>
-      <w:r>
-        <w:fldChar w:fldCharType="end"/>
-      </w:r>
+      <w:fldSimple w:instr=" SEQ Figure \* ARABIC ">
+        <w:r>
+          <w:rPr>
+            <w:noProof/>
+          </w:rPr>
+          <w:t>15</w:t>
+        </w:r>
+      </w:fldSimple>
       <w:bookmarkEnd w:id="30"/>
       <w:r>
         <w:t>:</w:t>
@@ -7962,6 +7834,7 @@
               <w:rPr>
                 <w:noProof/>
               </w:rPr>
+              <w:lastRenderedPageBreak/>
               <w:drawing>
                 <wp:inline distT="0" distB="0" distL="0" distR="0" wp14:anchorId="63D4627B" wp14:editId="10E7A90C">
                   <wp:extent cx="432000" cy="303379"/>
@@ -8041,7 +7914,15 @@
               <w:pStyle w:val="NoSpacing"/>
             </w:pPr>
             <w:r>
-              <w:t>This will start the test, so it enters its Running state. Once a test is started it will run until either:</w:t>
+              <w:t xml:space="preserve">This will start the test, so it enters its Running state. Once a test </w:t>
+            </w:r>
+            <w:proofErr w:type="gramStart"/>
+            <w:r>
+              <w:t>is started</w:t>
+            </w:r>
+            <w:proofErr w:type="gramEnd"/>
+            <w:r>
+              <w:t xml:space="preserve"> it will run until either:</w:t>
             </w:r>
           </w:p>
           <w:p>
@@ -8075,7 +7956,15 @@
               <w:pStyle w:val="NoSpacing"/>
             </w:pPr>
             <w:r>
-              <w:t>If the test can collect the data automatically, the test will automatically enter the Completed state without requiring an intervention by the operator.</w:t>
+              <w:t xml:space="preserve">If the test can collect the data automatically, the test will automatically enter the Completed </w:t>
+            </w:r>
+            <w:proofErr w:type="gramStart"/>
+            <w:r>
+              <w:t>state</w:t>
+            </w:r>
+            <w:proofErr w:type="gramEnd"/>
+            <w:r>
+              <w:t xml:space="preserve"> without requiring an intervention by the operator.</w:t>
             </w:r>
           </w:p>
           <w:p>
@@ -8083,7 +7972,15 @@
               <w:pStyle w:val="NoSpacing"/>
             </w:pPr>
             <w:r>
-              <w:t>If the test requires manual actions by the operator to collect the required data, the test will never enter the Completed state automatically. Instead, the test must be explicitly Completed by the operator with the buttons that will be available in the Test Controls part of the Test Panel.</w:t>
+              <w:t xml:space="preserve">If the test requires manual actions by the operator to collect the required data, the test will never enter the Completed </w:t>
+            </w:r>
+            <w:proofErr w:type="gramStart"/>
+            <w:r>
+              <w:t>state</w:t>
+            </w:r>
+            <w:proofErr w:type="gramEnd"/>
+            <w:r>
+              <w:t xml:space="preserve"> automatically. Instead, the test must be explicitly Completed by the operator with the buttons that will be available in the Test Controls part of the Test Panel.</w:t>
             </w:r>
           </w:p>
         </w:tc>
@@ -8105,7 +8002,6 @@
               <w:rPr>
                 <w:noProof/>
               </w:rPr>
-              <w:lastRenderedPageBreak/>
               <w:drawing>
                 <wp:inline distT="0" distB="0" distL="0" distR="0" wp14:anchorId="6ABE2D02" wp14:editId="2DEFDFA2">
                   <wp:extent cx="432000" cy="256777"/>
@@ -8364,24 +8260,14 @@
       <w:r>
         <w:t xml:space="preserve">Figure </w:t>
       </w:r>
-      <w:r>
-        <w:fldChar w:fldCharType="begin"/>
-      </w:r>
-      <w:r>
-        <w:instrText xml:space="preserve"> SEQ Figure \* ARABIC </w:instrText>
-      </w:r>
-      <w:r>
-        <w:fldChar w:fldCharType="separate"/>
-      </w:r>
-      <w:r>
-        <w:rPr>
-          <w:noProof/>
-        </w:rPr>
-        <w:t>16</w:t>
-      </w:r>
-      <w:r>
-        <w:fldChar w:fldCharType="end"/>
-      </w:r>
+      <w:fldSimple w:instr=" SEQ Figure \* ARABIC ">
+        <w:r>
+          <w:rPr>
+            <w:noProof/>
+          </w:rPr>
+          <w:t>16</w:t>
+        </w:r>
+      </w:fldSimple>
       <w:r>
         <w:t>:</w:t>
       </w:r>
@@ -8428,6 +8314,7 @@
         <w:rPr>
           <w:lang w:val="en-GB"/>
         </w:rPr>
+        <w:lastRenderedPageBreak/>
         <w:t xml:space="preserve">LabBench has an extensive log system that automatically records log entries for all actions taken through the UI during an experiment, the execution of the experimental procedures, and the collection of experimental results. For events beyond the knowledge of LabBench, the experimenter can add manual entries to the log. </w:t>
       </w:r>
     </w:p>
@@ -8440,19 +8327,7 @@
         <w:t xml:space="preserve">During an experiment the log is available in the </w:t>
       </w:r>
       <w:r>
-        <w:t xml:space="preserve">Log </w:t>
-      </w:r>
-      <w:r>
-        <w:t>Window</w:t>
-      </w:r>
-      <w:r>
-        <w:t xml:space="preserve">, which is a list of log entries with the newest log entry on the top. These log entries are also stored in the internal data storage of LabBench, which contains all log entries for a given subject. However, the Log </w:t>
-      </w:r>
-      <w:r>
-        <w:t>Window</w:t>
-      </w:r>
-      <w:r>
-        <w:t xml:space="preserve"> will only contain the log entries that have occurred since the start of the LabBench Runner.</w:t>
+        <w:t>Log Window, which is a list of log entries with the newest log entry on the top. These log entries are also stored in the internal data storage of LabBench, which contains all log entries for a given subject. However, the Log Window will only contain the log entries that have occurred since the start of the LabBench Runner.</w:t>
       </w:r>
     </w:p>
     <w:p>
@@ -8465,7 +8340,6 @@
           <w:noProof/>
           <w:lang w:val="en-GB"/>
         </w:rPr>
-        <w:lastRenderedPageBreak/>
         <w:drawing>
           <wp:inline distT="0" distB="0" distL="0" distR="0" wp14:anchorId="10BB6571" wp14:editId="1DE39E96">
             <wp:extent cx="4630393" cy="1059872"/>
@@ -8524,24 +8398,14 @@
       <w:r>
         <w:t xml:space="preserve">Figure </w:t>
       </w:r>
-      <w:r>
-        <w:fldChar w:fldCharType="begin"/>
-      </w:r>
-      <w:r>
-        <w:instrText xml:space="preserve"> SEQ Figure \* ARABIC </w:instrText>
-      </w:r>
-      <w:r>
-        <w:fldChar w:fldCharType="separate"/>
-      </w:r>
-      <w:r>
-        <w:rPr>
-          <w:noProof/>
-        </w:rPr>
-        <w:t>17</w:t>
-      </w:r>
-      <w:r>
-        <w:fldChar w:fldCharType="end"/>
-      </w:r>
+      <w:fldSimple w:instr=" SEQ Figure \* ARABIC ">
+        <w:r>
+          <w:rPr>
+            <w:noProof/>
+          </w:rPr>
+          <w:t>17</w:t>
+        </w:r>
+      </w:fldSimple>
       <w:r>
         <w:t>:</w:t>
       </w:r>
@@ -8721,6 +8585,7 @@
           <w:shd w:val="clear" w:color="auto" w:fill="FFFFFF"/>
           <w:lang w:val="en-GB"/>
         </w:rPr>
+        <w:lastRenderedPageBreak/>
         <w:t xml:space="preserve">The </w:t>
       </w:r>
       <w:r>
@@ -8900,7 +8765,6 @@
           <w:szCs w:val="24"/>
           <w:lang w:val="en-GB"/>
         </w:rPr>
-        <w:lastRenderedPageBreak/>
         <w:t xml:space="preserve">For a full explanation for the conditions of its use and the full license text, please refer to: </w:t>
       </w:r>
       <w:r>
@@ -13549,27 +13413,6 @@
 </file>
 
 <file path=customXml/item1.xml><?xml version="1.0" encoding="utf-8"?>
-<p:properties xmlns:p="http://schemas.microsoft.com/office/2006/metadata/properties" xmlns:xsi="http://www.w3.org/2001/XMLSchema-instance" xmlns:pc="http://schemas.microsoft.com/office/infopath/2007/PartnerControls">
-  <documentManagement>
-    <_activity xmlns="363ab4d0-cf07-4847-a095-33cce74010be" xsi:nil="true"/>
-  </documentManagement>
-</p:properties>
-</file>
-
-<file path=customXml/item2.xml><?xml version="1.0" encoding="utf-8"?>
-<?mso-contentType ?>
-<FormTemplates xmlns="http://schemas.microsoft.com/sharepoint/v3/contenttype/forms">
-  <Display>DocumentLibraryForm</Display>
-  <Edit>DocumentLibraryForm</Edit>
-  <New>DocumentLibraryForm</New>
-</FormTemplates>
-</file>
-
-<file path=customXml/item3.xml><?xml version="1.0" encoding="utf-8"?>
-<b:Sources xmlns:b="http://schemas.openxmlformats.org/officeDocument/2006/bibliography" xmlns="http://schemas.openxmlformats.org/officeDocument/2006/bibliography" SelectedStyle="\APASixthEditionOfficeOnline.xsl" StyleName="APA" Version="6"/>
-</file>
-
-<file path=customXml/item4.xml><?xml version="1.0" encoding="utf-8"?>
 <ct:contentTypeSchema xmlns:ct="http://schemas.microsoft.com/office/2006/metadata/contentType" xmlns:ma="http://schemas.microsoft.com/office/2006/metadata/properties/metaAttributes" ct:_="" ma:_="" ma:contentTypeName="Dokument" ma:contentTypeID="0x010100ED39A1900AF7EB45B08E8567839A7C29" ma:contentTypeVersion="18" ma:contentTypeDescription="Opret et nyt dokument." ma:contentTypeScope="" ma:versionID="320ada34d2db88c4bc9c8ed9453b5514">
   <xsd:schema xmlns:xsd="http://www.w3.org/2001/XMLSchema" xmlns:xs="http://www.w3.org/2001/XMLSchema" xmlns:p="http://schemas.microsoft.com/office/2006/metadata/properties" xmlns:ns3="363ab4d0-cf07-4847-a095-33cce74010be" xmlns:ns4="fee315b2-273b-4b9b-b293-37f47b6ded44" targetNamespace="http://schemas.microsoft.com/office/2006/metadata/properties" ma:root="true" ma:fieldsID="16c295debc40dd82b65ebfa8f9b89073" ns3:_="" ns4:_="">
     <xsd:import namespace="363ab4d0-cf07-4847-a095-33cce74010be"/>
@@ -13822,33 +13665,28 @@
 </ct:contentTypeSchema>
 </file>
 
-<file path=customXml/itemProps1.xml><?xml version="1.0" encoding="utf-8"?>
-<ds:datastoreItem xmlns:ds="http://schemas.openxmlformats.org/officeDocument/2006/customXml" ds:itemID="{BC7ED086-0F90-421A-9F92-4EE66F14948F}">
-  <ds:schemaRefs>
-    <ds:schemaRef ds:uri="http://schemas.microsoft.com/office/2006/metadata/properties"/>
-    <ds:schemaRef ds:uri="http://schemas.microsoft.com/office/infopath/2007/PartnerControls"/>
-    <ds:schemaRef ds:uri="363ab4d0-cf07-4847-a095-33cce74010be"/>
-  </ds:schemaRefs>
-</ds:datastoreItem>
+<file path=customXml/item2.xml><?xml version="1.0" encoding="utf-8"?>
+<b:Sources xmlns:b="http://schemas.openxmlformats.org/officeDocument/2006/bibliography" xmlns="http://schemas.openxmlformats.org/officeDocument/2006/bibliography" SelectedStyle="\APASixthEditionOfficeOnline.xsl" StyleName="APA" Version="6"/>
 </file>
 
-<file path=customXml/itemProps2.xml><?xml version="1.0" encoding="utf-8"?>
-<ds:datastoreItem xmlns:ds="http://schemas.openxmlformats.org/officeDocument/2006/customXml" ds:itemID="{46D2A313-2708-4945-822C-3D56F02B1064}">
-  <ds:schemaRefs>
-    <ds:schemaRef ds:uri="http://schemas.microsoft.com/sharepoint/v3/contenttype/forms"/>
-  </ds:schemaRefs>
-</ds:datastoreItem>
+<file path=customXml/item3.xml><?xml version="1.0" encoding="utf-8"?>
+<?mso-contentType ?>
+<FormTemplates xmlns="http://schemas.microsoft.com/sharepoint/v3/contenttype/forms">
+  <Display>DocumentLibraryForm</Display>
+  <Edit>DocumentLibraryForm</Edit>
+  <New>DocumentLibraryForm</New>
+</FormTemplates>
 </file>
 
-<file path=customXml/itemProps3.xml><?xml version="1.0" encoding="utf-8"?>
-<ds:datastoreItem xmlns:ds="http://schemas.openxmlformats.org/officeDocument/2006/customXml" ds:itemID="{7D655F36-5D4A-4F56-B31D-F4C1095AA34D}">
-  <ds:schemaRefs>
-    <ds:schemaRef ds:uri="http://schemas.openxmlformats.org/officeDocument/2006/bibliography"/>
-  </ds:schemaRefs>
-</ds:datastoreItem>
+<file path=customXml/item4.xml><?xml version="1.0" encoding="utf-8"?>
+<p:properties xmlns:p="http://schemas.microsoft.com/office/2006/metadata/properties" xmlns:xsi="http://www.w3.org/2001/XMLSchema-instance" xmlns:pc="http://schemas.microsoft.com/office/infopath/2007/PartnerControls">
+  <documentManagement>
+    <_activity xmlns="363ab4d0-cf07-4847-a095-33cce74010be" xsi:nil="true"/>
+  </documentManagement>
+</p:properties>
 </file>
 
-<file path=customXml/itemProps4.xml><?xml version="1.0" encoding="utf-8"?>
+<file path=customXml/itemProps1.xml><?xml version="1.0" encoding="utf-8"?>
 <ds:datastoreItem xmlns:ds="http://schemas.openxmlformats.org/officeDocument/2006/customXml" ds:itemID="{A34498C2-EC28-4A4F-A151-50AD9895C4A0}">
   <ds:schemaRefs>
     <ds:schemaRef ds:uri="http://schemas.microsoft.com/office/2006/metadata/contentType"/>
@@ -13865,4 +13703,30 @@
     <ds:schemaRef ds:uri="http://schemas.microsoft.com/internal/obd"/>
   </ds:schemaRefs>
 </ds:datastoreItem>
+</file>
+
+<file path=customXml/itemProps2.xml><?xml version="1.0" encoding="utf-8"?>
+<ds:datastoreItem xmlns:ds="http://schemas.openxmlformats.org/officeDocument/2006/customXml" ds:itemID="{7D655F36-5D4A-4F56-B31D-F4C1095AA34D}">
+  <ds:schemaRefs>
+    <ds:schemaRef ds:uri="http://schemas.openxmlformats.org/officeDocument/2006/bibliography"/>
+  </ds:schemaRefs>
+</ds:datastoreItem>
+</file>
+
+<file path=customXml/itemProps3.xml><?xml version="1.0" encoding="utf-8"?>
+<ds:datastoreItem xmlns:ds="http://schemas.openxmlformats.org/officeDocument/2006/customXml" ds:itemID="{46D2A313-2708-4945-822C-3D56F02B1064}">
+  <ds:schemaRefs>
+    <ds:schemaRef ds:uri="http://schemas.microsoft.com/sharepoint/v3/contenttype/forms"/>
+  </ds:schemaRefs>
+</ds:datastoreItem>
+</file>
+
+<file path=customXml/itemProps4.xml><?xml version="1.0" encoding="utf-8"?>
+<ds:datastoreItem xmlns:ds="http://schemas.openxmlformats.org/officeDocument/2006/customXml" ds:itemID="{BC7ED086-0F90-421A-9F92-4EE66F14948F}">
+  <ds:schemaRefs>
+    <ds:schemaRef ds:uri="http://schemas.microsoft.com/office/2006/metadata/properties"/>
+    <ds:schemaRef ds:uri="http://schemas.microsoft.com/office/infopath/2007/PartnerControls"/>
+    <ds:schemaRef ds:uri="363ab4d0-cf07-4847-a095-33cce74010be"/>
+  </ds:schemaRefs>
+</ds:datastoreItem>
 </file>
</xml_diff>

<commit_message>
Work on introduction protocol
</commit_message>
<xml_diff>
--- a/intro.labbench/intro.labbench.docx
+++ b/intro.labbench/intro.labbench.docx
@@ -3053,7 +3053,6 @@
                 <w:lang w:val="en-GB"/>
               </w:rPr>
             </w:pPr>
-            <w:proofErr w:type="spellStart"/>
             <w:r>
               <w:rPr>
                 <w:sz w:val="24"/>
@@ -3062,7 +3061,6 @@
               </w:rPr>
               <w:t>ImageDisplay</w:t>
             </w:r>
-            <w:proofErr w:type="spellEnd"/>
           </w:p>
         </w:tc>
         <w:tc>
@@ -3088,25 +3086,7 @@
                 <w:szCs w:val="24"/>
                 <w:lang w:val="en-GB"/>
               </w:rPr>
-              <w:t xml:space="preserve">The </w:t>
-            </w:r>
-            <w:proofErr w:type="spellStart"/>
-            <w:r>
-              <w:rPr>
-                <w:sz w:val="24"/>
-                <w:szCs w:val="24"/>
-                <w:lang w:val="en-GB"/>
-              </w:rPr>
-              <w:t>ImageDisplay</w:t>
-            </w:r>
-            <w:proofErr w:type="spellEnd"/>
-            <w:r>
-              <w:rPr>
-                <w:sz w:val="24"/>
-                <w:szCs w:val="24"/>
-                <w:lang w:val="en-GB"/>
-              </w:rPr>
-              <w:t xml:space="preserve"> instrument makes it possible to display images to the subject. For the Stop-Signal Task it is used to display the visual stimuli in the Go and Stop Trials and to give feedback to subject on whether they answered correctly (WIN + Score) or incorrectly (LOSS + Score).</w:t>
+              <w:t>The ImageDisplay instrument makes it possible to display images to the subject. For the Stop-Signal Task it is used to display the visual stimuli in the Go and Stop Trials and to give feedback to subject on whether they answered correctly (WIN + Score) or incorrectly (LOSS + Score).</w:t>
             </w:r>
           </w:p>
           <w:p>
@@ -3248,21 +3228,7 @@
         <w:rPr>
           <w:lang w:val="en-GB"/>
         </w:rPr>
-        <w:t xml:space="preserve">In addition to either a joystick or an LabBench I/O both setups use a standard external monitor that implements the Questionnaire and </w:t>
-      </w:r>
-      <w:proofErr w:type="spellStart"/>
-      <w:r>
-        <w:rPr>
-          <w:lang w:val="en-GB"/>
-        </w:rPr>
-        <w:t>ImageDisplay</w:t>
-      </w:r>
-      <w:proofErr w:type="spellEnd"/>
-      <w:r>
-        <w:rPr>
-          <w:lang w:val="en-GB"/>
-        </w:rPr>
-        <w:t xml:space="preserve"> instruments.</w:t>
+        <w:t>In addition to either a joystick or an LabBench I/O both setups use a standard external monitor that implements the Questionnaire and ImageDisplay instruments.</w:t>
       </w:r>
     </w:p>
     <w:p>
@@ -4216,7 +4182,7 @@
           <w:lang w:val="en-GB"/>
         </w:rPr>
         <w:drawing>
-          <wp:inline distT="0" distB="0" distL="0" distR="0" wp14:anchorId="7B047326" wp14:editId="33C2A50E">
+          <wp:inline distT="0" distB="0" distL="0" distR="0" wp14:anchorId="7B047326" wp14:editId="1D5190C6">
             <wp:extent cx="4813401" cy="1376971"/>
             <wp:effectExtent l="0" t="0" r="0" b="0"/>
             <wp:docPr id="1785868951" name="Picture 3"/>
@@ -5471,7 +5437,7 @@
           <w:lang w:val="en-GB"/>
         </w:rPr>
         <w:drawing>
-          <wp:inline distT="0" distB="0" distL="0" distR="0" wp14:anchorId="6F3319D2" wp14:editId="4762C8EA">
+          <wp:inline distT="0" distB="0" distL="0" distR="0" wp14:anchorId="6F3319D2" wp14:editId="34BBA263">
             <wp:extent cx="2325026" cy="2641600"/>
             <wp:effectExtent l="0" t="0" r="0" b="6350"/>
             <wp:docPr id="1888217508" name="Picture 7"/>
@@ -5739,21 +5705,7 @@
         <w:rPr>
           <w:lang w:val="en-GB"/>
         </w:rPr>
-        <w:t xml:space="preserve"> will export session data in either the </w:t>
-      </w:r>
-      <w:proofErr w:type="spellStart"/>
-      <w:r>
-        <w:rPr>
-          <w:lang w:val="en-GB"/>
-        </w:rPr>
-        <w:t>json</w:t>
-      </w:r>
-      <w:proofErr w:type="spellEnd"/>
-      <w:r>
-        <w:rPr>
-          <w:lang w:val="en-GB"/>
-        </w:rPr>
-        <w:t xml:space="preserve"> or MATLAB file format.</w:t>
+        <w:t xml:space="preserve"> will export session data in either the json or MATLAB file format.</w:t>
       </w:r>
     </w:p>
     <w:p>
@@ -5801,21 +5753,7 @@
         <w:rPr>
           <w:lang w:val="en-GB"/>
         </w:rPr>
-        <w:t xml:space="preserve"> This will create a PDF file from the session data. The format and data content of this PDF file needs to be specified in the Experiment Definition File (*.</w:t>
-      </w:r>
-      <w:proofErr w:type="spellStart"/>
-      <w:r>
-        <w:rPr>
-          <w:lang w:val="en-GB"/>
-        </w:rPr>
-        <w:t>expx</w:t>
-      </w:r>
-      <w:proofErr w:type="spellEnd"/>
-      <w:r>
-        <w:rPr>
-          <w:lang w:val="en-GB"/>
-        </w:rPr>
-        <w:t>).</w:t>
+        <w:t xml:space="preserve"> This will create a PDF file from the session data. The format and data content of this PDF file needs to be specified in the Experiment Definition File (*.expx).</w:t>
       </w:r>
     </w:p>
     <w:p>
@@ -6217,7 +6155,7 @@
           <w:lang w:val="en-GB"/>
         </w:rPr>
         <w:drawing>
-          <wp:inline distT="0" distB="0" distL="0" distR="0" wp14:anchorId="03305483" wp14:editId="3FFF7CC8">
+          <wp:inline distT="0" distB="0" distL="0" distR="0" wp14:anchorId="03305483" wp14:editId="5D8AE68D">
             <wp:extent cx="5702432" cy="2282260"/>
             <wp:effectExtent l="0" t="0" r="0" b="0"/>
             <wp:docPr id="471858679" name="Picture 6"/>
@@ -6463,7 +6401,7 @@
           <w:lang w:val="en-GB"/>
         </w:rPr>
         <w:drawing>
-          <wp:inline distT="0" distB="0" distL="0" distR="0" wp14:anchorId="36205E47" wp14:editId="155D868D">
+          <wp:inline distT="0" distB="0" distL="0" distR="0" wp14:anchorId="36205E47" wp14:editId="07CCF976">
             <wp:extent cx="5760000" cy="1934602"/>
             <wp:effectExtent l="0" t="0" r="0" b="8890"/>
             <wp:docPr id="285721767" name="Picture 7"/>
@@ -6621,7 +6559,7 @@
           <w:lang w:val="en-GB"/>
         </w:rPr>
         <w:drawing>
-          <wp:inline distT="0" distB="0" distL="0" distR="0" wp14:anchorId="7F67B9D7" wp14:editId="4D4CC63A">
+          <wp:inline distT="0" distB="0" distL="0" distR="0" wp14:anchorId="7F67B9D7" wp14:editId="4E254B77">
             <wp:extent cx="3638550" cy="1032282"/>
             <wp:effectExtent l="0" t="0" r="0" b="0"/>
             <wp:docPr id="776405049" name="Picture 8"/>
@@ -7227,7 +7165,13 @@
               <w:pStyle w:val="NoSpacing"/>
             </w:pPr>
             <w:r>
-              <w:t>When a test is excluded, it means that results of previously executed tests means that it is impossible to run the test. In the present protocol this is the case if the subject does not fulfill the inclusion criteria for the inclusion in the study.</w:t>
+              <w:t xml:space="preserve">When a test is excluded, it means that results of previously executed tests </w:t>
+            </w:r>
+            <w:r>
+              <w:t>mean</w:t>
+            </w:r>
+            <w:r>
+              <w:t xml:space="preserve"> that it is impossible to run the test. In the present protocol this is the case if the subject does not fulfill the inclusion criteria for the inclusion in the study.</w:t>
             </w:r>
           </w:p>
         </w:tc>
@@ -7517,7 +7461,13 @@
               <w:pStyle w:val="NoSpacing"/>
             </w:pPr>
             <w:r>
-              <w:t>This will start the test, so it enters its Running state. Once a test is started it will run until either:</w:t>
+              <w:t xml:space="preserve">This will start the test, so it enters its Running state. Once a test </w:t>
+            </w:r>
+            <w:r>
+              <w:t>starts</w:t>
+            </w:r>
+            <w:r>
+              <w:t xml:space="preserve"> it will run until either:</w:t>
             </w:r>
           </w:p>
           <w:p>
@@ -7551,7 +7501,13 @@
               <w:pStyle w:val="NoSpacing"/>
             </w:pPr>
             <w:r>
-              <w:t>If the test can collect the data automatically, the test will automatically enter the Completed state without requiring an intervention by the operator.</w:t>
+              <w:t xml:space="preserve">If the test can collect the data automatically, the test will automatically enter the Completed </w:t>
+            </w:r>
+            <w:r>
+              <w:t>State</w:t>
+            </w:r>
+            <w:r>
+              <w:t xml:space="preserve"> without requiring an intervention by the operator.</w:t>
             </w:r>
           </w:p>
           <w:p>
@@ -7559,7 +7515,13 @@
               <w:pStyle w:val="NoSpacing"/>
             </w:pPr>
             <w:r>
-              <w:t>If the test requires manual actions by the operator to collect the required data, the test will never enter the Completed state automatically. Instead, the test must be explicitly Completed by the operator with the buttons that will be available in the Test Controls part of the Test Panel.</w:t>
+              <w:t xml:space="preserve">If the test requires manual actions by the operator to collect the required data, the test will never enter the Completed </w:t>
+            </w:r>
+            <w:r>
+              <w:t>State</w:t>
+            </w:r>
+            <w:r>
+              <w:t xml:space="preserve"> automatically. Instead, the test must be explicitly Completed by the operator with the buttons that will be available in the Test Controls part of the Test Panel.</w:t>
             </w:r>
           </w:p>
         </w:tc>
@@ -7856,19 +7818,6 @@
     </w:p>
     <w:p>
       <w:pPr>
-        <w:rPr>
-          <w:lang w:val="en-GB"/>
-        </w:rPr>
-      </w:pPr>
-      <w:r>
-        <w:rPr>
-          <w:lang w:val="en-GB"/>
-        </w:rPr>
-        <w:t xml:space="preserve">There are two main types of Test Windows depending </w:t>
-      </w:r>
-    </w:p>
-    <w:p>
-      <w:pPr>
         <w:pStyle w:val="Heading3"/>
         <w:rPr>
           <w:lang w:val="en-GB"/>
@@ -7893,8 +7842,14 @@
         <w:rPr>
           <w:lang w:val="en-GB"/>
         </w:rPr>
+        <w:t xml:space="preserve">LabBench has an extensive log system that automatically records log entries for all actions taken through the UI during an experiment, the execution of the experimental procedures, </w:t>
+      </w:r>
+      <w:r>
+        <w:rPr>
+          <w:lang w:val="en-GB"/>
+        </w:rPr>
         <w:lastRenderedPageBreak/>
-        <w:t xml:space="preserve">LabBench has an extensive log system that automatically records log entries for all actions taken through the UI during an experiment, the execution of the experimental procedures, and the collection of experimental results. For events beyond the knowledge of LabBench, the experimenter can add manual entries to the log. </w:t>
+        <w:t xml:space="preserve">and the collection of experimental results. For events beyond the knowledge of LabBench, the experimenter can add manual entries to the log. </w:t>
       </w:r>
     </w:p>
     <w:p>
@@ -8226,7 +8181,6 @@
           <w:shd w:val="clear" w:color="auto" w:fill="FFFFFF"/>
           <w:lang w:val="en-GB"/>
         </w:rPr>
-        <w:lastRenderedPageBreak/>
         <w:t xml:space="preserve">The </w:t>
       </w:r>
       <w:r>
@@ -8289,58 +8243,22 @@
           <w:shd w:val="clear" w:color="auto" w:fill="FFFFFF"/>
           <w:lang w:val="en-GB"/>
         </w:rPr>
-        <w:t>Creative Commons Attribution-</w:t>
-      </w:r>
-      <w:proofErr w:type="spellStart"/>
+        <w:t>Creative Commons Attribution-NonCommercial-ShareAlike 4.0 International</w:t>
+      </w:r>
       <w:r>
         <w:rPr>
           <w:rFonts w:ascii="Source Sans Pro" w:hAnsi="Source Sans Pro"/>
           <w:shd w:val="clear" w:color="auto" w:fill="FFFFFF"/>
           <w:lang w:val="en-GB"/>
         </w:rPr>
-        <w:t>NonCommercial</w:t>
-      </w:r>
-      <w:proofErr w:type="spellEnd"/>
+        <w:t>.</w:t>
+      </w:r>
       <w:r>
         <w:rPr>
           <w:rFonts w:ascii="Source Sans Pro" w:hAnsi="Source Sans Pro"/>
           <w:shd w:val="clear" w:color="auto" w:fill="FFFFFF"/>
           <w:lang w:val="en-GB"/>
         </w:rPr>
-        <w:t>-</w:t>
-      </w:r>
-      <w:proofErr w:type="spellStart"/>
-      <w:r>
-        <w:rPr>
-          <w:rFonts w:ascii="Source Sans Pro" w:hAnsi="Source Sans Pro"/>
-          <w:shd w:val="clear" w:color="auto" w:fill="FFFFFF"/>
-          <w:lang w:val="en-GB"/>
-        </w:rPr>
-        <w:t>ShareAlike</w:t>
-      </w:r>
-      <w:proofErr w:type="spellEnd"/>
-      <w:r>
-        <w:rPr>
-          <w:rFonts w:ascii="Source Sans Pro" w:hAnsi="Source Sans Pro"/>
-          <w:shd w:val="clear" w:color="auto" w:fill="FFFFFF"/>
-          <w:lang w:val="en-GB"/>
-        </w:rPr>
-        <w:t xml:space="preserve"> 4.0 International</w:t>
-      </w:r>
-      <w:r>
-        <w:rPr>
-          <w:rFonts w:ascii="Source Sans Pro" w:hAnsi="Source Sans Pro"/>
-          <w:shd w:val="clear" w:color="auto" w:fill="FFFFFF"/>
-          <w:lang w:val="en-GB"/>
-        </w:rPr>
-        <w:t>.</w:t>
-      </w:r>
-      <w:r>
-        <w:rPr>
-          <w:rFonts w:ascii="Source Sans Pro" w:hAnsi="Source Sans Pro"/>
-          <w:shd w:val="clear" w:color="auto" w:fill="FFFFFF"/>
-          <w:lang w:val="en-GB"/>
-        </w:rPr>
         <w:t> </w:t>
       </w:r>
     </w:p>
@@ -8357,6 +8275,7 @@
           <w:szCs w:val="24"/>
           <w:lang w:val="en-GB"/>
         </w:rPr>
+        <w:lastRenderedPageBreak/>
         <w:drawing>
           <wp:inline distT="0" distB="0" distL="0" distR="0" wp14:anchorId="532BCB02" wp14:editId="07480EE3">
             <wp:extent cx="3395207" cy="742504"/>
@@ -12972,6 +12891,27 @@
 </file>
 
 <file path=customXml/item1.xml><?xml version="1.0" encoding="utf-8"?>
+<p:properties xmlns:p="http://schemas.microsoft.com/office/2006/metadata/properties" xmlns:xsi="http://www.w3.org/2001/XMLSchema-instance" xmlns:pc="http://schemas.microsoft.com/office/infopath/2007/PartnerControls">
+  <documentManagement>
+    <_activity xmlns="363ab4d0-cf07-4847-a095-33cce74010be" xsi:nil="true"/>
+  </documentManagement>
+</p:properties>
+</file>
+
+<file path=customXml/item2.xml><?xml version="1.0" encoding="utf-8"?>
+<?mso-contentType ?>
+<FormTemplates xmlns="http://schemas.microsoft.com/sharepoint/v3/contenttype/forms">
+  <Display>DocumentLibraryForm</Display>
+  <Edit>DocumentLibraryForm</Edit>
+  <New>DocumentLibraryForm</New>
+</FormTemplates>
+</file>
+
+<file path=customXml/item3.xml><?xml version="1.0" encoding="utf-8"?>
+<b:Sources xmlns:b="http://schemas.openxmlformats.org/officeDocument/2006/bibliography" xmlns="http://schemas.openxmlformats.org/officeDocument/2006/bibliography" SelectedStyle="\APASixthEditionOfficeOnline.xsl" StyleName="APA" Version="6"/>
+</file>
+
+<file path=customXml/item4.xml><?xml version="1.0" encoding="utf-8"?>
 <ct:contentTypeSchema xmlns:ct="http://schemas.microsoft.com/office/2006/metadata/contentType" xmlns:ma="http://schemas.microsoft.com/office/2006/metadata/properties/metaAttributes" ct:_="" ma:_="" ma:contentTypeName="Dokument" ma:contentTypeID="0x010100ED39A1900AF7EB45B08E8567839A7C29" ma:contentTypeVersion="18" ma:contentTypeDescription="Opret et nyt dokument." ma:contentTypeScope="" ma:versionID="320ada34d2db88c4bc9c8ed9453b5514">
   <xsd:schema xmlns:xsd="http://www.w3.org/2001/XMLSchema" xmlns:xs="http://www.w3.org/2001/XMLSchema" xmlns:p="http://schemas.microsoft.com/office/2006/metadata/properties" xmlns:ns3="363ab4d0-cf07-4847-a095-33cce74010be" xmlns:ns4="fee315b2-273b-4b9b-b293-37f47b6ded44" targetNamespace="http://schemas.microsoft.com/office/2006/metadata/properties" ma:root="true" ma:fieldsID="16c295debc40dd82b65ebfa8f9b89073" ns3:_="" ns4:_="">
     <xsd:import namespace="363ab4d0-cf07-4847-a095-33cce74010be"/>
@@ -13224,28 +13164,33 @@
 </ct:contentTypeSchema>
 </file>
 
-<file path=customXml/item2.xml><?xml version="1.0" encoding="utf-8"?>
-<b:Sources xmlns:b="http://schemas.openxmlformats.org/officeDocument/2006/bibliography" xmlns="http://schemas.openxmlformats.org/officeDocument/2006/bibliography" SelectedStyle="\APASixthEditionOfficeOnline.xsl" StyleName="APA" Version="6"/>
+<file path=customXml/itemProps1.xml><?xml version="1.0" encoding="utf-8"?>
+<ds:datastoreItem xmlns:ds="http://schemas.openxmlformats.org/officeDocument/2006/customXml" ds:itemID="{BC7ED086-0F90-421A-9F92-4EE66F14948F}">
+  <ds:schemaRefs>
+    <ds:schemaRef ds:uri="http://schemas.microsoft.com/office/2006/metadata/properties"/>
+    <ds:schemaRef ds:uri="http://schemas.microsoft.com/office/infopath/2007/PartnerControls"/>
+    <ds:schemaRef ds:uri="363ab4d0-cf07-4847-a095-33cce74010be"/>
+  </ds:schemaRefs>
+</ds:datastoreItem>
 </file>
 
-<file path=customXml/item3.xml><?xml version="1.0" encoding="utf-8"?>
-<?mso-contentType ?>
-<FormTemplates xmlns="http://schemas.microsoft.com/sharepoint/v3/contenttype/forms">
-  <Display>DocumentLibraryForm</Display>
-  <Edit>DocumentLibraryForm</Edit>
-  <New>DocumentLibraryForm</New>
-</FormTemplates>
+<file path=customXml/itemProps2.xml><?xml version="1.0" encoding="utf-8"?>
+<ds:datastoreItem xmlns:ds="http://schemas.openxmlformats.org/officeDocument/2006/customXml" ds:itemID="{46D2A313-2708-4945-822C-3D56F02B1064}">
+  <ds:schemaRefs>
+    <ds:schemaRef ds:uri="http://schemas.microsoft.com/sharepoint/v3/contenttype/forms"/>
+  </ds:schemaRefs>
+</ds:datastoreItem>
 </file>
 
-<file path=customXml/item4.xml><?xml version="1.0" encoding="utf-8"?>
-<p:properties xmlns:p="http://schemas.microsoft.com/office/2006/metadata/properties" xmlns:xsi="http://www.w3.org/2001/XMLSchema-instance" xmlns:pc="http://schemas.microsoft.com/office/infopath/2007/PartnerControls">
-  <documentManagement>
-    <_activity xmlns="363ab4d0-cf07-4847-a095-33cce74010be" xsi:nil="true"/>
-  </documentManagement>
-</p:properties>
+<file path=customXml/itemProps3.xml><?xml version="1.0" encoding="utf-8"?>
+<ds:datastoreItem xmlns:ds="http://schemas.openxmlformats.org/officeDocument/2006/customXml" ds:itemID="{7D655F36-5D4A-4F56-B31D-F4C1095AA34D}">
+  <ds:schemaRefs>
+    <ds:schemaRef ds:uri="http://schemas.openxmlformats.org/officeDocument/2006/bibliography"/>
+  </ds:schemaRefs>
+</ds:datastoreItem>
 </file>
 
-<file path=customXml/itemProps1.xml><?xml version="1.0" encoding="utf-8"?>
+<file path=customXml/itemProps4.xml><?xml version="1.0" encoding="utf-8"?>
 <ds:datastoreItem xmlns:ds="http://schemas.openxmlformats.org/officeDocument/2006/customXml" ds:itemID="{A34498C2-EC28-4A4F-A151-50AD9895C4A0}">
   <ds:schemaRefs>
     <ds:schemaRef ds:uri="http://schemas.microsoft.com/office/2006/metadata/contentType"/>
@@ -13262,30 +13207,4 @@
     <ds:schemaRef ds:uri="http://schemas.microsoft.com/internal/obd"/>
   </ds:schemaRefs>
 </ds:datastoreItem>
-</file>
-
-<file path=customXml/itemProps2.xml><?xml version="1.0" encoding="utf-8"?>
-<ds:datastoreItem xmlns:ds="http://schemas.openxmlformats.org/officeDocument/2006/customXml" ds:itemID="{7D655F36-5D4A-4F56-B31D-F4C1095AA34D}">
-  <ds:schemaRefs>
-    <ds:schemaRef ds:uri="http://schemas.openxmlformats.org/officeDocument/2006/bibliography"/>
-  </ds:schemaRefs>
-</ds:datastoreItem>
-</file>
-
-<file path=customXml/itemProps3.xml><?xml version="1.0" encoding="utf-8"?>
-<ds:datastoreItem xmlns:ds="http://schemas.openxmlformats.org/officeDocument/2006/customXml" ds:itemID="{46D2A313-2708-4945-822C-3D56F02B1064}">
-  <ds:schemaRefs>
-    <ds:schemaRef ds:uri="http://schemas.microsoft.com/sharepoint/v3/contenttype/forms"/>
-  </ds:schemaRefs>
-</ds:datastoreItem>
-</file>
-
-<file path=customXml/itemProps4.xml><?xml version="1.0" encoding="utf-8"?>
-<ds:datastoreItem xmlns:ds="http://schemas.openxmlformats.org/officeDocument/2006/customXml" ds:itemID="{BC7ED086-0F90-421A-9F92-4EE66F14948F}">
-  <ds:schemaRefs>
-    <ds:schemaRef ds:uri="http://schemas.microsoft.com/office/2006/metadata/properties"/>
-    <ds:schemaRef ds:uri="http://schemas.microsoft.com/office/infopath/2007/PartnerControls"/>
-    <ds:schemaRef ds:uri="363ab4d0-cf07-4847-a095-33cce74010be"/>
-  </ds:schemaRefs>
-</ds:datastoreItem>
 </file>
</xml_diff>